<commit_message>
Finished adding all 10 levels
New Levels and Fixes
Brief
The first step will be to make at least 10 levels that can be in published version. These need to develop inside separate json files and be correctly format, they will number from map one to ten.
Each one should be play tested to see if it can be completed but this will be done as I record as bugs occur.
Any updates should also be listed under the table and can be from anywhere during implementation of the new levels.
</commit_message>
<xml_diff>
--- a/Documents/Unity Methodology 2.docx
+++ b/Documents/Unity Methodology 2.docx
@@ -2,6 +2,8 @@
 <file path=word/document.xml><?xml version="1.0" encoding="utf-8"?>
 <w:document xmlns:wpc="http://schemas.microsoft.com/office/word/2010/wordprocessingCanvas" xmlns:cx="http://schemas.microsoft.com/office/drawing/2014/chartex" xmlns:cx1="http://schemas.microsoft.com/office/drawing/2015/9/8/chartex" xmlns:cx2="http://schemas.microsoft.com/office/drawing/2015/10/21/chartex" xmlns:cx3="http://schemas.microsoft.com/office/drawing/2016/5/9/chartex" xmlns:cx4="http://schemas.microsoft.com/office/drawing/2016/5/10/chartex" xmlns:cx5="http://schemas.microsoft.com/office/drawing/2016/5/11/chartex" xmlns:cx6="http://schemas.microsoft.com/office/drawing/2016/5/12/chartex" xmlns:cx7="http://schemas.microsoft.com/office/drawing/2016/5/13/chartex" xmlns:cx8="http://schemas.microsoft.com/office/drawing/2016/5/14/chartex" xmlns:mc="http://schemas.openxmlformats.org/markup-compatibility/2006" xmlns:aink="http://schemas.microsoft.com/office/drawing/2016/ink" xmlns:am3d="http://schemas.microsoft.com/office/drawing/2017/model3d" xmlns:o="urn:schemas-microsoft-com:office:office" xmlns:r="http://schemas.openxmlformats.org/officeDocument/2006/relationships" xmlns:m="http://schemas.openxmlformats.org/officeDocument/2006/math" xmlns:v="urn:schemas-microsoft-com:vml" xmlns:wp14="http://schemas.microsoft.com/office/word/2010/wordprocessingDrawing" xmlns:wp="http://schemas.openxmlformats.org/drawingml/2006/wordprocessingDrawing" xmlns:w10="urn:schemas-microsoft-com:office:word" xmlns:w="http://schemas.openxmlformats.org/wordprocessingml/2006/main" xmlns:w14="http://schemas.microsoft.com/office/word/2010/wordml" xmlns:w15="http://schemas.microsoft.com/office/word/2012/wordml" xmlns:w16cid="http://schemas.microsoft.com/office/word/2016/wordml/cid" xmlns:w16se="http://schemas.microsoft.com/office/word/2015/wordml/symex" xmlns:wpg="http://schemas.microsoft.com/office/word/2010/wordprocessingGroup" xmlns:wpi="http://schemas.microsoft.com/office/word/2010/wordprocessingInk" xmlns:wne="http://schemas.microsoft.com/office/word/2006/wordml" xmlns:wps="http://schemas.microsoft.com/office/word/2010/wordprocessingShape" mc:Ignorable="w14 w15 w16se w16cid wp14">
   <w:body>
+    <w:bookmarkStart w:id="0" w:name="_GoBack" w:displacedByCustomXml="next"/>
+    <w:bookmarkEnd w:id="0" w:displacedByCustomXml="next"/>
     <w:sdt>
       <w:sdtPr>
         <w:id w:val="1575397895"/>
@@ -10,7 +12,6 @@
           <w:docPartUnique/>
         </w:docPartObj>
       </w:sdtPr>
-      <w:sdtEndPr/>
       <w:sdtContent>
         <w:p>
           <w:r>
@@ -133,7 +134,6 @@
                                     <w:dataBinding w:prefixMappings="xmlns:ns0='http://purl.org/dc/elements/1.1/' xmlns:ns1='http://schemas.openxmlformats.org/package/2006/metadata/core-properties' " w:xpath="/ns1:coreProperties[1]/ns0:creator[1]" w:storeItemID="{6C3C8BC8-F283-45AE-878A-BAB7291924A1}"/>
                                     <w:text/>
                                   </w:sdtPr>
-                                  <w:sdtEndPr/>
                                   <w:sdtContent>
                                     <w:p>
                                       <w:pPr>
@@ -174,7 +174,6 @@
                                       <w:dataBinding w:prefixMappings="xmlns:ns0='http://schemas.openxmlformats.org/officeDocument/2006/extended-properties' " w:xpath="/ns0:Properties[1]/ns0:Company[1]" w:storeItemID="{6668398D-A668-4E3E-A5EB-62B293D839F1}"/>
                                       <w:text/>
                                     </w:sdtPr>
-                                    <w:sdtEndPr/>
                                     <w:sdtContent>
                                       <w:r>
                                         <w:rPr>
@@ -203,7 +202,6 @@
                                       <w:dataBinding w:prefixMappings="xmlns:ns0='http://schemas.microsoft.com/office/2006/coverPageProps' " w:xpath="/ns0:CoverPageProperties[1]/ns0:CompanyAddress[1]" w:storeItemID="{55AF091B-3C7A-41E3-B477-F2FDAA23CFDA}"/>
                                       <w:text/>
                                     </w:sdtPr>
-                                    <w:sdtEndPr/>
                                     <w:sdtContent>
                                       <w:r>
                                         <w:rPr>
@@ -273,7 +271,6 @@
                                     <w:dataBinding w:prefixMappings="xmlns:ns0='http://purl.org/dc/elements/1.1/' xmlns:ns1='http://schemas.openxmlformats.org/package/2006/metadata/core-properties' " w:xpath="/ns1:coreProperties[1]/ns0:title[1]" w:storeItemID="{6C3C8BC8-F283-45AE-878A-BAB7291924A1}"/>
                                     <w:text/>
                                   </w:sdtPr>
-                                  <w:sdtEndPr/>
                                   <w:sdtContent>
                                     <w:p>
                                       <w:pPr>
@@ -349,7 +346,6 @@
                               <w:dataBinding w:prefixMappings="xmlns:ns0='http://purl.org/dc/elements/1.1/' xmlns:ns1='http://schemas.openxmlformats.org/package/2006/metadata/core-properties' " w:xpath="/ns1:coreProperties[1]/ns0:creator[1]" w:storeItemID="{6C3C8BC8-F283-45AE-878A-BAB7291924A1}"/>
                               <w:text/>
                             </w:sdtPr>
-                            <w:sdtEndPr/>
                             <w:sdtContent>
                               <w:p>
                                 <w:pPr>
@@ -390,7 +386,6 @@
                                 <w:dataBinding w:prefixMappings="xmlns:ns0='http://schemas.openxmlformats.org/officeDocument/2006/extended-properties' " w:xpath="/ns0:Properties[1]/ns0:Company[1]" w:storeItemID="{6668398D-A668-4E3E-A5EB-62B293D839F1}"/>
                                 <w:text/>
                               </w:sdtPr>
-                              <w:sdtEndPr/>
                               <w:sdtContent>
                                 <w:r>
                                   <w:rPr>
@@ -419,7 +414,6 @@
                                 <w:dataBinding w:prefixMappings="xmlns:ns0='http://schemas.microsoft.com/office/2006/coverPageProps' " w:xpath="/ns0:CoverPageProperties[1]/ns0:CompanyAddress[1]" w:storeItemID="{55AF091B-3C7A-41E3-B477-F2FDAA23CFDA}"/>
                                 <w:text/>
                               </w:sdtPr>
-                              <w:sdtEndPr/>
                               <w:sdtContent>
                                 <w:r>
                                   <w:rPr>
@@ -455,7 +449,6 @@
                               <w:dataBinding w:prefixMappings="xmlns:ns0='http://purl.org/dc/elements/1.1/' xmlns:ns1='http://schemas.openxmlformats.org/package/2006/metadata/core-properties' " w:xpath="/ns1:coreProperties[1]/ns0:title[1]" w:storeItemID="{6C3C8BC8-F283-45AE-878A-BAB7291924A1}"/>
                               <w:text/>
                             </w:sdtPr>
-                            <w:sdtEndPr/>
                             <w:sdtContent>
                               <w:p>
                                 <w:pPr>
@@ -806,14 +799,14 @@
           <w:lang w:val="en-US"/>
         </w:rPr>
       </w:pPr>
-      <w:bookmarkStart w:id="0" w:name="_Toc55141155"/>
+      <w:bookmarkStart w:id="1" w:name="_Toc55141155"/>
       <w:r>
         <w:rPr>
           <w:lang w:val="en-US"/>
         </w:rPr>
         <w:t>Introduction</w:t>
       </w:r>
-      <w:bookmarkEnd w:id="0"/>
+      <w:bookmarkEnd w:id="1"/>
     </w:p>
     <w:p>
       <w:pPr>
@@ -991,7 +984,7 @@
           <w:lang w:val="en-US"/>
         </w:rPr>
       </w:pPr>
-      <w:bookmarkStart w:id="1" w:name="_Toc55141156"/>
+      <w:bookmarkStart w:id="2" w:name="_Toc55141156"/>
       <w:r>
         <w:rPr>
           <w:lang w:val="en-US"/>
@@ -1005,7 +998,7 @@
         </w:rPr>
         <w:t>Development</w:t>
       </w:r>
-      <w:bookmarkEnd w:id="1"/>
+      <w:bookmarkEnd w:id="2"/>
     </w:p>
     <w:p>
       <w:pPr>
@@ -1121,10 +1114,16 @@
       <w:r>
         <w:t>image,</w:t>
       </w:r>
-      <w:bookmarkStart w:id="2" w:name="_GoBack"/>
-      <w:bookmarkEnd w:id="2"/>
-      <w:r>
-        <w:t xml:space="preserve"> so all positioning is based of the relation to that centred anchor.</w:t>
+      <w:r>
+        <w:t xml:space="preserve"> so all positioning is based </w:t>
+      </w:r>
+      <w:proofErr w:type="spellStart"/>
+      <w:r>
+        <w:t>of</w:t>
+      </w:r>
+      <w:proofErr w:type="spellEnd"/>
+      <w:r>
+        <w:t xml:space="preserve"> the relation to that centred anchor.</w:t>
       </w:r>
     </w:p>
     <w:p>
@@ -1180,10 +1179,10 @@
             <v:path o:extrusionok="f" gradientshapeok="t" o:connecttype="rect"/>
             <o:lock v:ext="edit" aspectratio="t"/>
           </v:shapetype>
-          <v:shape id="_x0000_i1025" type="#_x0000_t75" style="width:438pt;height:333.75pt" o:ole="">
+          <v:shape id="_x0000_i1025" type="#_x0000_t75" style="width:438.7pt;height:333.2pt" o:ole="">
             <v:imagedata r:id="rId8" o:title=""/>
           </v:shape>
-          <o:OLEObject Type="Embed" ProgID="Visio.Drawing.15" ShapeID="_x0000_i1025" DrawAspect="Content" ObjectID="_1666618886" r:id="rId9"/>
+          <o:OLEObject Type="Embed" ProgID="Visio.Drawing.15" ShapeID="_x0000_i1025" DrawAspect="Content" ObjectID="_1670650659" r:id="rId9"/>
         </w:object>
       </w:r>
     </w:p>
@@ -1209,10 +1208,10 @@
       </w:pPr>
       <w:r>
         <w:object w:dxaOrig="11235" w:dyaOrig="7816" w14:anchorId="5F2EF768">
-          <v:shape id="_x0000_i1026" type="#_x0000_t75" style="width:450.75pt;height:313.5pt" o:ole="">
+          <v:shape id="_x0000_i1026" type="#_x0000_t75" style="width:450.4pt;height:313.1pt" o:ole="">
             <v:imagedata r:id="rId10" o:title=""/>
           </v:shape>
-          <o:OLEObject Type="Embed" ProgID="Visio.Drawing.15" ShapeID="_x0000_i1026" DrawAspect="Content" ObjectID="_1666618887" r:id="rId11"/>
+          <o:OLEObject Type="Embed" ProgID="Visio.Drawing.15" ShapeID="_x0000_i1026" DrawAspect="Content" ObjectID="_1670650660" r:id="rId11"/>
         </w:object>
       </w:r>
       <w:r>
@@ -1239,10 +1238,10 @@
     <w:p>
       <w:r>
         <w:object w:dxaOrig="7410" w:dyaOrig="6765" w14:anchorId="6120983D">
-          <v:shape id="_x0000_i1027" type="#_x0000_t75" style="width:370.5pt;height:338.25pt" o:ole="">
+          <v:shape id="_x0000_i1027" type="#_x0000_t75" style="width:370.05pt;height:338.25pt" o:ole="">
             <v:imagedata r:id="rId12" o:title=""/>
           </v:shape>
-          <o:OLEObject Type="Embed" ProgID="Visio.Drawing.15" ShapeID="_x0000_i1027" DrawAspect="Content" ObjectID="_1666618888" r:id="rId13"/>
+          <o:OLEObject Type="Embed" ProgID="Visio.Drawing.15" ShapeID="_x0000_i1027" DrawAspect="Content" ObjectID="_1670650661" r:id="rId13"/>
         </w:object>
       </w:r>
     </w:p>
@@ -2498,27 +2497,121 @@
         <w:rPr>
           <w:lang w:val="en-US"/>
         </w:rPr>
-        <w:t xml:space="preserve">It turns out if you have screen being turn off outside the main game loop it wont work, so the solution is placing </w:t>
-      </w:r>
-      <w:r>
-        <w:rPr>
-          <w:lang w:val="en-US"/>
-        </w:rPr>
-        <w:t>it in levelupdate fucntion. By turning off the mapClick game onject here it will unload the game.</w:t>
-      </w:r>
-    </w:p>
-    <w:p>
-      <w:pPr>
-        <w:pStyle w:val="Snippets"/>
-        <w:rPr>
-          <w:lang w:val="en-US"/>
-        </w:rPr>
-      </w:pPr>
-      <w:r>
-        <w:rPr>
-          <w:lang w:val="en-US"/>
-        </w:rPr>
-        <w:t xml:space="preserve">    if (level.tileSelected.SequenceEqual(level.tileCorrect))</w:t>
+        <w:t xml:space="preserve">It turns out if you have screen being turn off outside the main game loop it </w:t>
+      </w:r>
+      <w:r>
+        <w:rPr>
+          <w:lang w:val="en-US"/>
+        </w:rPr>
+        <w:t>won’t</w:t>
+      </w:r>
+      <w:r>
+        <w:rPr>
+          <w:lang w:val="en-US"/>
+        </w:rPr>
+        <w:t xml:space="preserve"> work, so the solution is placing </w:t>
+      </w:r>
+      <w:r>
+        <w:rPr>
+          <w:lang w:val="en-US"/>
+        </w:rPr>
+        <w:t xml:space="preserve">it in </w:t>
+      </w:r>
+      <w:proofErr w:type="spellStart"/>
+      <w:r>
+        <w:rPr>
+          <w:lang w:val="en-US"/>
+        </w:rPr>
+        <w:t>levelupdate</w:t>
+      </w:r>
+      <w:proofErr w:type="spellEnd"/>
+      <w:r>
+        <w:rPr>
+          <w:lang w:val="en-US"/>
+        </w:rPr>
+        <w:t xml:space="preserve"> </w:t>
+      </w:r>
+      <w:r>
+        <w:rPr>
+          <w:lang w:val="en-US"/>
+        </w:rPr>
+        <w:t>function</w:t>
+      </w:r>
+      <w:r>
+        <w:rPr>
+          <w:lang w:val="en-US"/>
+        </w:rPr>
+        <w:t xml:space="preserve">. By turning off the </w:t>
+      </w:r>
+      <w:proofErr w:type="spellStart"/>
+      <w:r>
+        <w:rPr>
+          <w:lang w:val="en-US"/>
+        </w:rPr>
+        <w:t>mapClick</w:t>
+      </w:r>
+      <w:proofErr w:type="spellEnd"/>
+      <w:r>
+        <w:rPr>
+          <w:lang w:val="en-US"/>
+        </w:rPr>
+        <w:t xml:space="preserve"> game </w:t>
+      </w:r>
+      <w:r>
+        <w:rPr>
+          <w:lang w:val="en-US"/>
+        </w:rPr>
+        <w:t>object</w:t>
+      </w:r>
+      <w:r>
+        <w:rPr>
+          <w:lang w:val="en-US"/>
+        </w:rPr>
+        <w:t xml:space="preserve"> here it will unload the game.</w:t>
+      </w:r>
+    </w:p>
+    <w:p>
+      <w:pPr>
+        <w:pStyle w:val="Snippets"/>
+        <w:rPr>
+          <w:lang w:val="en-US"/>
+        </w:rPr>
+      </w:pPr>
+      <w:r>
+        <w:rPr>
+          <w:lang w:val="en-US"/>
+        </w:rPr>
+        <w:t xml:space="preserve">    if (</w:t>
+      </w:r>
+      <w:proofErr w:type="spellStart"/>
+      <w:proofErr w:type="gramStart"/>
+      <w:r>
+        <w:rPr>
+          <w:lang w:val="en-US"/>
+        </w:rPr>
+        <w:t>level.tileSelected.SequenceEqual</w:t>
+      </w:r>
+      <w:proofErr w:type="spellEnd"/>
+      <w:proofErr w:type="gramEnd"/>
+      <w:r>
+        <w:rPr>
+          <w:lang w:val="en-US"/>
+        </w:rPr>
+        <w:t>(</w:t>
+      </w:r>
+      <w:proofErr w:type="spellStart"/>
+      <w:r>
+        <w:rPr>
+          <w:lang w:val="en-US"/>
+        </w:rPr>
+        <w:t>level.tileCorrect</w:t>
+      </w:r>
+      <w:proofErr w:type="spellEnd"/>
+      <w:r>
+        <w:rPr>
+          <w:lang w:val="en-US"/>
+        </w:rPr>
+        <w:t>))</w:t>
       </w:r>
     </w:p>
     <w:p>
@@ -2546,35 +2639,21 @@
         <w:rPr>
           <w:lang w:val="en-US"/>
         </w:rPr>
-        <w:t xml:space="preserve">      // Debug.Log("Won");</w:t>
-      </w:r>
-    </w:p>
-    <w:p>
-      <w:pPr>
-        <w:pStyle w:val="Snippets"/>
-        <w:rPr>
-          <w:lang w:val="en-US"/>
-        </w:rPr>
-      </w:pPr>
-      <w:r>
-        <w:rPr>
-          <w:lang w:val="en-US"/>
-        </w:rPr>
-        <w:t xml:space="preserve">      levelActive_state = false;</w:t>
-      </w:r>
-    </w:p>
-    <w:p>
-      <w:pPr>
-        <w:pStyle w:val="Snippets"/>
-        <w:rPr>
-          <w:lang w:val="en-US"/>
-        </w:rPr>
-      </w:pPr>
-      <w:r>
-        <w:rPr>
-          <w:lang w:val="en-US"/>
-        </w:rPr>
-        <w:t xml:space="preserve">      UIMenuPopup.gameObject.SetActive(true);</w:t>
+        <w:t xml:space="preserve">      // </w:t>
+      </w:r>
+      <w:proofErr w:type="spellStart"/>
+      <w:r>
+        <w:rPr>
+          <w:lang w:val="en-US"/>
+        </w:rPr>
+        <w:t>Debug.Log</w:t>
+      </w:r>
+      <w:proofErr w:type="spellEnd"/>
+      <w:r>
+        <w:rPr>
+          <w:lang w:val="en-US"/>
+        </w:rPr>
+        <w:t>("Won");</w:t>
       </w:r>
     </w:p>
     <w:p>
@@ -2590,31 +2669,121 @@
         </w:rPr>
         <w:t xml:space="preserve">      </w:t>
       </w:r>
-      <w:r>
-        <w:rPr>
-          <w:lang w:val="en-US"/>
-        </w:rPr>
-        <w:t>GameTilemap_clickable</w:t>
-      </w:r>
-      <w:r>
-        <w:rPr>
-          <w:lang w:val="en-US"/>
-        </w:rPr>
-        <w:t>.gameObject.SetActive(false);</w:t>
-      </w:r>
-    </w:p>
-    <w:p>
-      <w:pPr>
-        <w:pStyle w:val="Snippets"/>
-        <w:rPr>
-          <w:lang w:val="en-US"/>
-        </w:rPr>
-      </w:pPr>
-      <w:r>
-        <w:rPr>
-          <w:lang w:val="en-US"/>
-        </w:rPr>
-        <w:t xml:space="preserve">      UIButtonGametoMain.gameObject.SetActive(false);</w:t>
+      <w:proofErr w:type="spellStart"/>
+      <w:r>
+        <w:rPr>
+          <w:lang w:val="en-US"/>
+        </w:rPr>
+        <w:t>levelActive_state</w:t>
+      </w:r>
+      <w:proofErr w:type="spellEnd"/>
+      <w:r>
+        <w:rPr>
+          <w:lang w:val="en-US"/>
+        </w:rPr>
+        <w:t xml:space="preserve"> = false;</w:t>
+      </w:r>
+    </w:p>
+    <w:p>
+      <w:pPr>
+        <w:pStyle w:val="Snippets"/>
+        <w:rPr>
+          <w:lang w:val="en-US"/>
+        </w:rPr>
+      </w:pPr>
+      <w:r>
+        <w:rPr>
+          <w:lang w:val="en-US"/>
+        </w:rPr>
+        <w:t xml:space="preserve">      </w:t>
+      </w:r>
+      <w:proofErr w:type="spellStart"/>
+      <w:proofErr w:type="gramStart"/>
+      <w:r>
+        <w:rPr>
+          <w:lang w:val="en-US"/>
+        </w:rPr>
+        <w:t>UIMenuPopup.gameObject.SetActive</w:t>
+      </w:r>
+      <w:proofErr w:type="spellEnd"/>
+      <w:proofErr w:type="gramEnd"/>
+      <w:r>
+        <w:rPr>
+          <w:lang w:val="en-US"/>
+        </w:rPr>
+        <w:t>(true);</w:t>
+      </w:r>
+    </w:p>
+    <w:p>
+      <w:pPr>
+        <w:pStyle w:val="Snippets"/>
+        <w:rPr>
+          <w:lang w:val="en-US"/>
+        </w:rPr>
+      </w:pPr>
+      <w:r>
+        <w:rPr>
+          <w:lang w:val="en-US"/>
+        </w:rPr>
+        <w:t xml:space="preserve">      </w:t>
+      </w:r>
+      <w:proofErr w:type="spellStart"/>
+      <w:r>
+        <w:rPr>
+          <w:lang w:val="en-US"/>
+        </w:rPr>
+        <w:t>GameTilemap_</w:t>
+      </w:r>
+      <w:proofErr w:type="gramStart"/>
+      <w:r>
+        <w:rPr>
+          <w:lang w:val="en-US"/>
+        </w:rPr>
+        <w:t>clickable</w:t>
+      </w:r>
+      <w:r>
+        <w:rPr>
+          <w:lang w:val="en-US"/>
+        </w:rPr>
+        <w:t>.gameObject.SetActive</w:t>
+      </w:r>
+      <w:proofErr w:type="spellEnd"/>
+      <w:proofErr w:type="gramEnd"/>
+      <w:r>
+        <w:rPr>
+          <w:lang w:val="en-US"/>
+        </w:rPr>
+        <w:t>(false);</w:t>
+      </w:r>
+    </w:p>
+    <w:p>
+      <w:pPr>
+        <w:pStyle w:val="Snippets"/>
+        <w:rPr>
+          <w:lang w:val="en-US"/>
+        </w:rPr>
+      </w:pPr>
+      <w:r>
+        <w:rPr>
+          <w:lang w:val="en-US"/>
+        </w:rPr>
+        <w:t xml:space="preserve">      </w:t>
+      </w:r>
+      <w:proofErr w:type="spellStart"/>
+      <w:proofErr w:type="gramStart"/>
+      <w:r>
+        <w:rPr>
+          <w:lang w:val="en-US"/>
+        </w:rPr>
+        <w:t>UIButtonGametoMain.gameObject.SetActive</w:t>
+      </w:r>
+      <w:proofErr w:type="spellEnd"/>
+      <w:proofErr w:type="gramEnd"/>
+      <w:r>
+        <w:rPr>
+          <w:lang w:val="en-US"/>
+        </w:rPr>
+        <w:t>(false);</w:t>
       </w:r>
     </w:p>
     <w:p>
@@ -2671,12 +2840,14 @@
         </w:rPr>
         <w:t xml:space="preserve">This one is a little trickier since the real issue it with the game states. We have an active game state which will let the update have access to the </w:t>
       </w:r>
+      <w:proofErr w:type="spellStart"/>
       <w:r>
         <w:rPr>
           <w:lang w:val="en-US"/>
         </w:rPr>
         <w:t>LevelUpdate</w:t>
       </w:r>
+      <w:proofErr w:type="spellEnd"/>
       <w:r>
         <w:rPr>
           <w:lang w:val="en-US"/>
@@ -2707,12 +2878,14 @@
       <w:r>
         <w:t xml:space="preserve">I need another state for the game itself and not the level (loaded or not). The pause game will just provide exit from the </w:t>
       </w:r>
+      <w:proofErr w:type="spellStart"/>
       <w:r>
         <w:rPr>
           <w:lang w:val="en-US"/>
         </w:rPr>
         <w:t>LevelUpdate</w:t>
       </w:r>
+      <w:proofErr w:type="spellEnd"/>
       <w:r>
         <w:rPr>
           <w:lang w:val="en-US"/>
@@ -2723,15 +2896,45 @@
         <w:rPr>
           <w:lang w:val="en-US"/>
         </w:rPr>
-        <w:t>It will be a hard exit so closing the game Tilemap but it needs to directly tied to a state so it can be changed with a button.</w:t>
-      </w:r>
-    </w:p>
-    <w:p>
-      <w:pPr>
-        <w:pStyle w:val="Snippets"/>
-      </w:pPr>
-      <w:r>
-        <w:t>if (level.tileSelected.SequenceEqual(level.tileCorrect))</w:t>
+        <w:t xml:space="preserve">It will be a hard exit so closing the game </w:t>
+      </w:r>
+      <w:proofErr w:type="gramStart"/>
+      <w:r>
+        <w:rPr>
+          <w:lang w:val="en-US"/>
+        </w:rPr>
+        <w:t>Tilemap</w:t>
+      </w:r>
+      <w:proofErr w:type="gramEnd"/>
+      <w:r>
+        <w:rPr>
+          <w:lang w:val="en-US"/>
+        </w:rPr>
+        <w:t xml:space="preserve"> but it needs to directly tied to a state so it can be changed with a button.</w:t>
+      </w:r>
+    </w:p>
+    <w:p>
+      <w:pPr>
+        <w:pStyle w:val="Snippets"/>
+      </w:pPr>
+      <w:r>
+        <w:t>if (</w:t>
+      </w:r>
+      <w:proofErr w:type="spellStart"/>
+      <w:r>
+        <w:t>level.tileSelected.SequenceEqual</w:t>
+      </w:r>
+      <w:proofErr w:type="spellEnd"/>
+      <w:r>
+        <w:t>(</w:t>
+      </w:r>
+      <w:proofErr w:type="spellStart"/>
+      <w:r>
+        <w:t>level.tileCorrect</w:t>
+      </w:r>
+      <w:proofErr w:type="spellEnd"/>
+      <w:r>
+        <w:t>))</w:t>
       </w:r>
     </w:p>
     <w:p>
@@ -2747,39 +2950,79 @@
         <w:pStyle w:val="Snippets"/>
       </w:pPr>
       <w:r>
-        <w:t xml:space="preserve">      // Debug.Log("Won");</w:t>
-      </w:r>
-    </w:p>
-    <w:p>
-      <w:pPr>
-        <w:pStyle w:val="Snippets"/>
-      </w:pPr>
-      <w:r>
-        <w:t xml:space="preserve">      levelActive_state = false;</w:t>
-      </w:r>
-    </w:p>
-    <w:p>
-      <w:pPr>
-        <w:pStyle w:val="Snippets"/>
-      </w:pPr>
-      <w:r>
-        <w:t xml:space="preserve">      UIMenuPopup.gameObject.SetActive(true);</w:t>
-      </w:r>
-    </w:p>
-    <w:p>
-      <w:pPr>
-        <w:pStyle w:val="Snippets"/>
-      </w:pPr>
-      <w:r>
-        <w:t xml:space="preserve">      GameTilemap_clickable.gameObject.SetActive(false);</w:t>
-      </w:r>
-    </w:p>
-    <w:p>
-      <w:pPr>
-        <w:pStyle w:val="Snippets"/>
-      </w:pPr>
-      <w:r>
-        <w:t xml:space="preserve">      UIButtonGametoMain.gameObject.SetActive(false);</w:t>
+        <w:t xml:space="preserve">      // </w:t>
+      </w:r>
+      <w:proofErr w:type="spellStart"/>
+      <w:r>
+        <w:t>Debug.Log</w:t>
+      </w:r>
+      <w:proofErr w:type="spellEnd"/>
+      <w:r>
+        <w:t>("Won");</w:t>
+      </w:r>
+    </w:p>
+    <w:p>
+      <w:pPr>
+        <w:pStyle w:val="Snippets"/>
+      </w:pPr>
+      <w:r>
+        <w:t xml:space="preserve">      </w:t>
+      </w:r>
+      <w:proofErr w:type="spellStart"/>
+      <w:r>
+        <w:t>levelActive_state</w:t>
+      </w:r>
+      <w:proofErr w:type="spellEnd"/>
+      <w:r>
+        <w:t xml:space="preserve"> = false;</w:t>
+      </w:r>
+    </w:p>
+    <w:p>
+      <w:pPr>
+        <w:pStyle w:val="Snippets"/>
+      </w:pPr>
+      <w:r>
+        <w:t xml:space="preserve">      </w:t>
+      </w:r>
+      <w:proofErr w:type="spellStart"/>
+      <w:r>
+        <w:t>UIMenuPopup.gameObject.SetActive</w:t>
+      </w:r>
+      <w:proofErr w:type="spellEnd"/>
+      <w:r>
+        <w:t>(true);</w:t>
+      </w:r>
+    </w:p>
+    <w:p>
+      <w:pPr>
+        <w:pStyle w:val="Snippets"/>
+      </w:pPr>
+      <w:r>
+        <w:t xml:space="preserve">      </w:t>
+      </w:r>
+      <w:proofErr w:type="spellStart"/>
+      <w:r>
+        <w:t>GameTilemap_clickable.gameObject.SetActive</w:t>
+      </w:r>
+      <w:proofErr w:type="spellEnd"/>
+      <w:r>
+        <w:t>(false);</w:t>
+      </w:r>
+    </w:p>
+    <w:p>
+      <w:pPr>
+        <w:pStyle w:val="Snippets"/>
+      </w:pPr>
+      <w:r>
+        <w:t xml:space="preserve">      </w:t>
+      </w:r>
+      <w:proofErr w:type="spellStart"/>
+      <w:r>
+        <w:t>UIButtonGametoMain.gameObject.SetActive</w:t>
+      </w:r>
+      <w:proofErr w:type="spellEnd"/>
+      <w:r>
+        <w:t>(false);</w:t>
       </w:r>
     </w:p>
     <w:p>
@@ -2795,7 +3038,15 @@
         <w:pStyle w:val="Snippets"/>
       </w:pPr>
       <w:r>
-        <w:t xml:space="preserve">    else if (gameActive_state == false)</w:t>
+        <w:t xml:space="preserve">    else if (</w:t>
+      </w:r>
+      <w:proofErr w:type="spellStart"/>
+      <w:r>
+        <w:t>gameActive_state</w:t>
+      </w:r>
+      <w:proofErr w:type="spellEnd"/>
+      <w:r>
+        <w:t xml:space="preserve"> == false)</w:t>
       </w:r>
     </w:p>
     <w:p>
@@ -2811,31 +3062,63 @@
         <w:pStyle w:val="Snippets"/>
       </w:pPr>
       <w:r>
-        <w:t xml:space="preserve">      levelActive_state = false;</w:t>
-      </w:r>
-    </w:p>
-    <w:p>
-      <w:pPr>
-        <w:pStyle w:val="Snippets"/>
-      </w:pPr>
-      <w:r>
-        <w:t xml:space="preserve">      UIMenuMain.gameObject.SetActive(true);</w:t>
-      </w:r>
-    </w:p>
-    <w:p>
-      <w:pPr>
-        <w:pStyle w:val="Snippets"/>
-      </w:pPr>
-      <w:r>
-        <w:t xml:space="preserve">      GameTilemap_clickable.gameObject.SetActive(false);</w:t>
-      </w:r>
-    </w:p>
-    <w:p>
-      <w:pPr>
-        <w:pStyle w:val="Snippets"/>
-      </w:pPr>
-      <w:r>
-        <w:t xml:space="preserve">      UIButtonGametoMain.gameObject.SetActive(false);</w:t>
+        <w:t xml:space="preserve">      </w:t>
+      </w:r>
+      <w:proofErr w:type="spellStart"/>
+      <w:r>
+        <w:t>levelActive_state</w:t>
+      </w:r>
+      <w:proofErr w:type="spellEnd"/>
+      <w:r>
+        <w:t xml:space="preserve"> = false;</w:t>
+      </w:r>
+    </w:p>
+    <w:p>
+      <w:pPr>
+        <w:pStyle w:val="Snippets"/>
+      </w:pPr>
+      <w:r>
+        <w:t xml:space="preserve">      </w:t>
+      </w:r>
+      <w:proofErr w:type="spellStart"/>
+      <w:r>
+        <w:t>UIMenuMain.gameObject.SetActive</w:t>
+      </w:r>
+      <w:proofErr w:type="spellEnd"/>
+      <w:r>
+        <w:t>(true);</w:t>
+      </w:r>
+    </w:p>
+    <w:p>
+      <w:pPr>
+        <w:pStyle w:val="Snippets"/>
+      </w:pPr>
+      <w:r>
+        <w:t xml:space="preserve">      </w:t>
+      </w:r>
+      <w:proofErr w:type="spellStart"/>
+      <w:r>
+        <w:t>GameTilemap_clickable.gameObject.SetActive</w:t>
+      </w:r>
+      <w:proofErr w:type="spellEnd"/>
+      <w:r>
+        <w:t>(false);</w:t>
+      </w:r>
+    </w:p>
+    <w:p>
+      <w:pPr>
+        <w:pStyle w:val="Snippets"/>
+      </w:pPr>
+      <w:r>
+        <w:t xml:space="preserve">      </w:t>
+      </w:r>
+      <w:proofErr w:type="spellStart"/>
+      <w:r>
+        <w:t>UIButtonGametoMain.gameObject.SetActive</w:t>
+      </w:r>
+      <w:proofErr w:type="spellEnd"/>
+      <w:r>
+        <w:t>(false);</w:t>
       </w:r>
     </w:p>
     <w:p>
@@ -2856,7 +3139,15 @@
         <w:pStyle w:val="Snippets"/>
       </w:pPr>
       <w:r>
-        <w:t xml:space="preserve">  public void StateGame_pause()</w:t>
+        <w:t xml:space="preserve">  public void </w:t>
+      </w:r>
+      <w:proofErr w:type="spellStart"/>
+      <w:r>
+        <w:t>StateGame_pause</w:t>
+      </w:r>
+      <w:proofErr w:type="spellEnd"/>
+      <w:r>
+        <w:t>()</w:t>
       </w:r>
     </w:p>
     <w:p>
@@ -2872,7 +3163,15 @@
         <w:pStyle w:val="Snippets"/>
       </w:pPr>
       <w:r>
-        <w:t xml:space="preserve">    gameActive_state = false;</w:t>
+        <w:t xml:space="preserve">    </w:t>
+      </w:r>
+      <w:proofErr w:type="spellStart"/>
+      <w:r>
+        <w:t>gameActive_state</w:t>
+      </w:r>
+      <w:proofErr w:type="spellEnd"/>
+      <w:r>
+        <w:t xml:space="preserve"> = false;</w:t>
       </w:r>
     </w:p>
     <w:p>
@@ -2897,6 +3196,9 @@
         <w:lastRenderedPageBreak/>
         <w:t>New Levels</w:t>
       </w:r>
+      <w:r>
+        <w:t xml:space="preserve"> and Fixes</w:t>
+      </w:r>
     </w:p>
     <w:p>
       <w:pPr>
@@ -2908,78 +3210,2970 @@
     </w:p>
     <w:p>
       <w:r>
-        <w:t>The first thing that needs to take place to add new level is the json files need to be more readable.</w:t>
-      </w:r>
-      <w:r>
-        <w:t xml:space="preserve"> </w:t>
-      </w:r>
-      <w:r>
-        <w:t>They currently look like this, which means they are upside-down. Since the ones should be on top like how they are rendered.</w:t>
-      </w:r>
-    </w:p>
-    <w:p>
-      <w:pPr>
-        <w:pStyle w:val="Snippets"/>
-      </w:pPr>
-      <w:r>
-        <w:t>1,2,2,2,</w:t>
-      </w:r>
-    </w:p>
-    <w:p>
-      <w:pPr>
-        <w:pStyle w:val="Snippets"/>
-      </w:pPr>
-      <w:r>
-        <w:t>1,2,2,2,</w:t>
-      </w:r>
-    </w:p>
-    <w:p>
-      <w:pPr>
-        <w:pStyle w:val="Snippets"/>
-      </w:pPr>
-      <w:r>
-        <w:t>0,0,0,0,</w:t>
-      </w:r>
-    </w:p>
-    <w:p>
-      <w:pPr>
-        <w:pStyle w:val="Snippets"/>
-      </w:pPr>
-      <w:r>
-        <w:t>0,0,1,1</w:t>
-      </w:r>
-    </w:p>
+        <w:t xml:space="preserve">The </w:t>
+      </w:r>
+      <w:r>
+        <w:t>first</w:t>
+      </w:r>
+      <w:r>
+        <w:t xml:space="preserve"> step will be</w:t>
+      </w:r>
+      <w:r>
+        <w:t xml:space="preserve"> to</w:t>
+      </w:r>
+      <w:r>
+        <w:t xml:space="preserve"> mak</w:t>
+      </w:r>
+      <w:r>
+        <w:t>e</w:t>
+      </w:r>
+      <w:r>
+        <w:t xml:space="preserve"> at least 10 levels that can be in published version. These need to </w:t>
+      </w:r>
+      <w:r>
+        <w:t>develop</w:t>
+      </w:r>
+      <w:r>
+        <w:t xml:space="preserve"> inside separate json files and</w:t>
+      </w:r>
+      <w:r>
+        <w:t xml:space="preserve"> be correctly format</w:t>
+      </w:r>
+      <w:r>
+        <w:t>, they will number from map one to ten.</w:t>
+      </w:r>
+    </w:p>
+    <w:p>
+      <w:r>
+        <w:t>Each one should be play tested to see if it can be completed</w:t>
+      </w:r>
+      <w:r>
+        <w:t xml:space="preserve"> but this will be done as I record as bugs occur.</w:t>
+      </w:r>
+    </w:p>
+    <w:p>
+      <w:r>
+        <w:t>Any updates should also be listed</w:t>
+      </w:r>
+      <w:r>
+        <w:t xml:space="preserve"> under the table </w:t>
+      </w:r>
+      <w:r>
+        <w:t>and can be from anywhere during implementation of the new levels.</w:t>
+      </w:r>
+    </w:p>
+    <w:p>
+      <w:pPr>
+        <w:pStyle w:val="Heading2"/>
+      </w:pPr>
+      <w:r>
+        <w:t>Json Assets</w:t>
+      </w:r>
+    </w:p>
+    <w:p>
+      <w:r>
+        <w:t xml:space="preserve">The json files need to convert to text assets until I can place them on a database or remove them entirely to replace with random generation. Even then segments of random generation need to be assets since I want </w:t>
+      </w:r>
+      <w:r>
+        <w:t xml:space="preserve">symmetrical </w:t>
+      </w:r>
+      <w:r>
+        <w:t>patterns to for the tile types and correct tiles.</w:t>
+      </w:r>
+      <w:r>
+        <w:br w:type="page"/>
+      </w:r>
+    </w:p>
+    <w:p>
+      <w:pPr>
+        <w:pStyle w:val="Heading2"/>
+      </w:pPr>
+      <w:r>
+        <w:lastRenderedPageBreak/>
+        <w:t>Level</w:t>
+      </w:r>
+      <w:r>
+        <w:t>s</w:t>
+      </w:r>
+    </w:p>
+    <w:p>
+      <w:r>
+        <w:t>All these levels are upside down since the program reads files this way.</w:t>
+      </w:r>
+    </w:p>
+    <w:tbl>
+      <w:tblPr>
+        <w:tblStyle w:val="TableGrid"/>
+        <w:tblW w:w="9067" w:type="dxa"/>
+        <w:tblLook w:val="04A0" w:firstRow="1" w:lastRow="0" w:firstColumn="1" w:lastColumn="0" w:noHBand="0" w:noVBand="1"/>
+      </w:tblPr>
+      <w:tblGrid>
+        <w:gridCol w:w="988"/>
+        <w:gridCol w:w="4514"/>
+        <w:gridCol w:w="3565"/>
+      </w:tblGrid>
+      <w:tr>
+        <w:trPr>
+          <w:trHeight w:val="321"/>
+        </w:trPr>
+        <w:tc>
+          <w:tcPr>
+            <w:tcW w:w="988" w:type="dxa"/>
+          </w:tcPr>
+          <w:p>
+            <w:pPr>
+              <w:pStyle w:val="Heading4"/>
+              <w:outlineLvl w:val="3"/>
+            </w:pPr>
+            <w:r>
+              <w:t>Level</w:t>
+            </w:r>
+          </w:p>
+        </w:tc>
+        <w:tc>
+          <w:tcPr>
+            <w:tcW w:w="4514" w:type="dxa"/>
+          </w:tcPr>
+          <w:p>
+            <w:pPr>
+              <w:pStyle w:val="Heading4"/>
+              <w:outlineLvl w:val="3"/>
+            </w:pPr>
+            <w:r>
+              <w:t>T</w:t>
+            </w:r>
+            <w:r>
+              <w:t>ile</w:t>
+            </w:r>
+            <w:r>
+              <w:t xml:space="preserve"> </w:t>
+            </w:r>
+            <w:r>
+              <w:t>Type</w:t>
+            </w:r>
+          </w:p>
+        </w:tc>
+        <w:tc>
+          <w:tcPr>
+            <w:tcW w:w="3565" w:type="dxa"/>
+          </w:tcPr>
+          <w:p>
+            <w:pPr>
+              <w:pStyle w:val="Heading4"/>
+              <w:outlineLvl w:val="3"/>
+            </w:pPr>
+            <w:r>
+              <w:t>T</w:t>
+            </w:r>
+            <w:r>
+              <w:t>ile</w:t>
+            </w:r>
+            <w:r>
+              <w:t xml:space="preserve"> </w:t>
+            </w:r>
+            <w:r>
+              <w:t>Correct</w:t>
+            </w:r>
+          </w:p>
+        </w:tc>
+      </w:tr>
+      <w:tr>
+        <w:trPr>
+          <w:trHeight w:val="321"/>
+        </w:trPr>
+        <w:tc>
+          <w:tcPr>
+            <w:tcW w:w="988" w:type="dxa"/>
+            <w:vAlign w:val="center"/>
+          </w:tcPr>
+          <w:p>
+            <w:pPr>
+              <w:pStyle w:val="Heading4"/>
+              <w:outlineLvl w:val="3"/>
+            </w:pPr>
+            <w:r>
+              <w:t>1</w:t>
+            </w:r>
+          </w:p>
+        </w:tc>
+        <w:tc>
+          <w:tcPr>
+            <w:tcW w:w="4514" w:type="dxa"/>
+          </w:tcPr>
+          <w:p>
+            <w:pPr>
+              <w:pStyle w:val="Snippets"/>
+            </w:pPr>
+            <w:r>
+              <w:t xml:space="preserve">1,0,0,0, </w:t>
+            </w:r>
+          </w:p>
+          <w:p>
+            <w:pPr>
+              <w:pStyle w:val="Snippets"/>
+            </w:pPr>
+            <w:r>
+              <w:t>1,0,0,0,</w:t>
+            </w:r>
+          </w:p>
+          <w:p>
+            <w:pPr>
+              <w:pStyle w:val="Snippets"/>
+            </w:pPr>
+            <w:r>
+              <w:t>1,0,0,0,</w:t>
+            </w:r>
+          </w:p>
+          <w:p>
+            <w:pPr>
+              <w:pStyle w:val="Snippets"/>
+            </w:pPr>
+            <w:r>
+              <w:t>0,1,1,1</w:t>
+            </w:r>
+          </w:p>
+        </w:tc>
+        <w:tc>
+          <w:tcPr>
+            <w:tcW w:w="3565" w:type="dxa"/>
+          </w:tcPr>
+          <w:p>
+            <w:pPr>
+              <w:pStyle w:val="Snippets"/>
+            </w:pPr>
+            <w:r>
+              <w:t>0,0,0,0,</w:t>
+            </w:r>
+          </w:p>
+          <w:p>
+            <w:pPr>
+              <w:pStyle w:val="Snippets"/>
+            </w:pPr>
+            <w:r>
+              <w:t>0,0,1,0,</w:t>
+            </w:r>
+          </w:p>
+          <w:p>
+            <w:pPr>
+              <w:pStyle w:val="Snippets"/>
+            </w:pPr>
+            <w:r>
+              <w:t>0,0,0,0,</w:t>
+            </w:r>
+          </w:p>
+          <w:p>
+            <w:pPr>
+              <w:pStyle w:val="Snippets"/>
+            </w:pPr>
+            <w:r>
+              <w:t>0,0,0,0</w:t>
+            </w:r>
+          </w:p>
+        </w:tc>
+      </w:tr>
+      <w:tr>
+        <w:trPr>
+          <w:trHeight w:val="321"/>
+        </w:trPr>
+        <w:tc>
+          <w:tcPr>
+            <w:tcW w:w="988" w:type="dxa"/>
+            <w:vAlign w:val="center"/>
+          </w:tcPr>
+          <w:p>
+            <w:pPr>
+              <w:pStyle w:val="Heading4"/>
+              <w:outlineLvl w:val="3"/>
+            </w:pPr>
+            <w:r>
+              <w:t>2</w:t>
+            </w:r>
+          </w:p>
+        </w:tc>
+        <w:tc>
+          <w:tcPr>
+            <w:tcW w:w="4514" w:type="dxa"/>
+          </w:tcPr>
+          <w:p>
+            <w:pPr>
+              <w:pStyle w:val="Snippets"/>
+            </w:pPr>
+            <w:r>
+              <w:t xml:space="preserve">0,2,2,2, </w:t>
+            </w:r>
+          </w:p>
+          <w:p>
+            <w:pPr>
+              <w:pStyle w:val="Snippets"/>
+            </w:pPr>
+            <w:r>
+              <w:t>0,2,2,2,</w:t>
+            </w:r>
+          </w:p>
+          <w:p>
+            <w:pPr>
+              <w:pStyle w:val="Snippets"/>
+            </w:pPr>
+            <w:r>
+              <w:t>0,2,2,2,</w:t>
+            </w:r>
+          </w:p>
+          <w:p>
+            <w:pPr>
+              <w:pStyle w:val="Snippets"/>
+            </w:pPr>
+            <w:r>
+              <w:t>0,0,0,0</w:t>
+            </w:r>
+          </w:p>
+        </w:tc>
+        <w:tc>
+          <w:tcPr>
+            <w:tcW w:w="3565" w:type="dxa"/>
+          </w:tcPr>
+          <w:p>
+            <w:pPr>
+              <w:pStyle w:val="Snippets"/>
+            </w:pPr>
+            <w:r>
+              <w:t>0,0,1,1,</w:t>
+            </w:r>
+          </w:p>
+          <w:p>
+            <w:pPr>
+              <w:pStyle w:val="Snippets"/>
+            </w:pPr>
+            <w:r>
+              <w:t>0,0,1,1,</w:t>
+            </w:r>
+          </w:p>
+          <w:p>
+            <w:pPr>
+              <w:pStyle w:val="Snippets"/>
+            </w:pPr>
+            <w:r>
+              <w:t>0,0,0,0,</w:t>
+            </w:r>
+          </w:p>
+          <w:p>
+            <w:pPr>
+              <w:pStyle w:val="Snippets"/>
+            </w:pPr>
+            <w:r>
+              <w:t>0,0,0,0</w:t>
+            </w:r>
+          </w:p>
+        </w:tc>
+      </w:tr>
+      <w:tr>
+        <w:trPr>
+          <w:trHeight w:val="321"/>
+        </w:trPr>
+        <w:tc>
+          <w:tcPr>
+            <w:tcW w:w="988" w:type="dxa"/>
+            <w:vAlign w:val="center"/>
+          </w:tcPr>
+          <w:p>
+            <w:pPr>
+              <w:pStyle w:val="Heading4"/>
+              <w:outlineLvl w:val="3"/>
+            </w:pPr>
+            <w:r>
+              <w:t>3</w:t>
+            </w:r>
+          </w:p>
+        </w:tc>
+        <w:tc>
+          <w:tcPr>
+            <w:tcW w:w="4514" w:type="dxa"/>
+          </w:tcPr>
+          <w:p>
+            <w:pPr>
+              <w:pStyle w:val="Snippets"/>
+            </w:pPr>
+            <w:r>
+              <w:t>1,2,0,2,</w:t>
+            </w:r>
+          </w:p>
+          <w:p>
+            <w:pPr>
+              <w:pStyle w:val="Snippets"/>
+            </w:pPr>
+            <w:r>
+              <w:t>0,0,2,0,</w:t>
+            </w:r>
+          </w:p>
+          <w:p>
+            <w:pPr>
+              <w:pStyle w:val="Snippets"/>
+            </w:pPr>
+            <w:r>
+              <w:t>1,2,0,2,</w:t>
+            </w:r>
+          </w:p>
+          <w:p>
+            <w:pPr>
+              <w:pStyle w:val="Snippets"/>
+            </w:pPr>
+            <w:r>
+              <w:t>0,1,0,1</w:t>
+            </w:r>
+          </w:p>
+        </w:tc>
+        <w:tc>
+          <w:tcPr>
+            <w:tcW w:w="3565" w:type="dxa"/>
+          </w:tcPr>
+          <w:p>
+            <w:pPr>
+              <w:pStyle w:val="Snippets"/>
+            </w:pPr>
+            <w:r>
+              <w:t>0,0,1,0,</w:t>
+            </w:r>
+          </w:p>
+          <w:p>
+            <w:pPr>
+              <w:pStyle w:val="Snippets"/>
+            </w:pPr>
+            <w:r>
+              <w:t>0,1,1,1,</w:t>
+            </w:r>
+          </w:p>
+          <w:p>
+            <w:pPr>
+              <w:pStyle w:val="Snippets"/>
+            </w:pPr>
+            <w:r>
+              <w:t>0,0,1,0,</w:t>
+            </w:r>
+          </w:p>
+          <w:p>
+            <w:pPr>
+              <w:pStyle w:val="Snippets"/>
+            </w:pPr>
+            <w:r>
+              <w:t>0,0,0,0</w:t>
+            </w:r>
+          </w:p>
+        </w:tc>
+      </w:tr>
+      <w:tr>
+        <w:trPr>
+          <w:trHeight w:val="321"/>
+        </w:trPr>
+        <w:tc>
+          <w:tcPr>
+            <w:tcW w:w="988" w:type="dxa"/>
+            <w:vAlign w:val="center"/>
+          </w:tcPr>
+          <w:p>
+            <w:pPr>
+              <w:pStyle w:val="Heading4"/>
+              <w:outlineLvl w:val="3"/>
+            </w:pPr>
+            <w:r>
+              <w:t>4</w:t>
+            </w:r>
+          </w:p>
+        </w:tc>
+        <w:tc>
+          <w:tcPr>
+            <w:tcW w:w="4514" w:type="dxa"/>
+          </w:tcPr>
+          <w:p>
+            <w:pPr>
+              <w:pStyle w:val="Snippets"/>
+            </w:pPr>
+            <w:r>
+              <w:t>0,2,0,2,</w:t>
+            </w:r>
+          </w:p>
+          <w:p>
+            <w:pPr>
+              <w:pStyle w:val="Snippets"/>
+            </w:pPr>
+            <w:r>
+              <w:t>1,2,2,2,</w:t>
+            </w:r>
+          </w:p>
+          <w:p>
+            <w:pPr>
+              <w:pStyle w:val="Snippets"/>
+            </w:pPr>
+            <w:r>
+              <w:t>1,0,2,0,</w:t>
+            </w:r>
+          </w:p>
+          <w:p>
+            <w:pPr>
+              <w:pStyle w:val="Snippets"/>
+            </w:pPr>
+            <w:r>
+              <w:t>0,1,0,1</w:t>
+            </w:r>
+          </w:p>
+        </w:tc>
+        <w:tc>
+          <w:tcPr>
+            <w:tcW w:w="3565" w:type="dxa"/>
+          </w:tcPr>
+          <w:p>
+            <w:pPr>
+              <w:pStyle w:val="Snippets"/>
+            </w:pPr>
+            <w:r>
+              <w:t>0,1,0,1,</w:t>
+            </w:r>
+          </w:p>
+          <w:p>
+            <w:pPr>
+              <w:pStyle w:val="Snippets"/>
+            </w:pPr>
+            <w:r>
+              <w:t>0,0,1,0,</w:t>
+            </w:r>
+          </w:p>
+          <w:p>
+            <w:pPr>
+              <w:pStyle w:val="Snippets"/>
+            </w:pPr>
+            <w:r>
+              <w:t>0,1,0,1,</w:t>
+            </w:r>
+          </w:p>
+          <w:p>
+            <w:pPr>
+              <w:pStyle w:val="Snippets"/>
+            </w:pPr>
+            <w:r>
+              <w:t>0,0,0,0</w:t>
+            </w:r>
+          </w:p>
+        </w:tc>
+      </w:tr>
+      <w:tr>
+        <w:trPr>
+          <w:trHeight w:val="321"/>
+        </w:trPr>
+        <w:tc>
+          <w:tcPr>
+            <w:tcW w:w="988" w:type="dxa"/>
+            <w:vAlign w:val="center"/>
+          </w:tcPr>
+          <w:p>
+            <w:pPr>
+              <w:pStyle w:val="Heading4"/>
+              <w:outlineLvl w:val="3"/>
+            </w:pPr>
+            <w:r>
+              <w:t>5</w:t>
+            </w:r>
+          </w:p>
+        </w:tc>
+        <w:tc>
+          <w:tcPr>
+            <w:tcW w:w="4514" w:type="dxa"/>
+          </w:tcPr>
+          <w:p>
+            <w:pPr>
+              <w:pStyle w:val="Snippets"/>
+            </w:pPr>
+            <w:r>
+              <w:t>0,2,0,0,2,</w:t>
+            </w:r>
+          </w:p>
+          <w:p>
+            <w:pPr>
+              <w:pStyle w:val="Snippets"/>
+            </w:pPr>
+            <w:r>
+              <w:t>1,0,2,2,0,</w:t>
+            </w:r>
+          </w:p>
+          <w:p>
+            <w:pPr>
+              <w:pStyle w:val="Snippets"/>
+            </w:pPr>
+            <w:r>
+              <w:t>1,0,2,2,0,</w:t>
+            </w:r>
+          </w:p>
+          <w:p>
+            <w:pPr>
+              <w:pStyle w:val="Snippets"/>
+            </w:pPr>
+            <w:r>
+              <w:t>0,2,0,0,2,</w:t>
+            </w:r>
+          </w:p>
+          <w:p>
+            <w:pPr>
+              <w:pStyle w:val="Snippets"/>
+            </w:pPr>
+            <w:r>
+              <w:t>0,0,1,1,0</w:t>
+            </w:r>
+          </w:p>
+        </w:tc>
+        <w:tc>
+          <w:tcPr>
+            <w:tcW w:w="3565" w:type="dxa"/>
+          </w:tcPr>
+          <w:p>
+            <w:pPr>
+              <w:pStyle w:val="Snippets"/>
+            </w:pPr>
+            <w:r>
+              <w:t>0,1,1,1,1,</w:t>
+            </w:r>
+          </w:p>
+          <w:p>
+            <w:pPr>
+              <w:pStyle w:val="Snippets"/>
+            </w:pPr>
+            <w:r>
+              <w:t>0,1,0,0,1,</w:t>
+            </w:r>
+          </w:p>
+          <w:p>
+            <w:pPr>
+              <w:pStyle w:val="Snippets"/>
+            </w:pPr>
+            <w:r>
+              <w:t>0,1,0,0,1,</w:t>
+            </w:r>
+          </w:p>
+          <w:p>
+            <w:pPr>
+              <w:pStyle w:val="Snippets"/>
+            </w:pPr>
+            <w:r>
+              <w:t>0,1,1,1,1,</w:t>
+            </w:r>
+          </w:p>
+          <w:p>
+            <w:pPr>
+              <w:pStyle w:val="Snippets"/>
+            </w:pPr>
+            <w:r>
+              <w:t>0,0,0,0,0</w:t>
+            </w:r>
+          </w:p>
+        </w:tc>
+      </w:tr>
+      <w:tr>
+        <w:trPr>
+          <w:trHeight w:val="321"/>
+        </w:trPr>
+        <w:tc>
+          <w:tcPr>
+            <w:tcW w:w="988" w:type="dxa"/>
+            <w:vAlign w:val="center"/>
+          </w:tcPr>
+          <w:p>
+            <w:pPr>
+              <w:pStyle w:val="Heading4"/>
+              <w:outlineLvl w:val="3"/>
+            </w:pPr>
+            <w:r>
+              <w:t>6</w:t>
+            </w:r>
+          </w:p>
+        </w:tc>
+        <w:tc>
+          <w:tcPr>
+            <w:tcW w:w="4514" w:type="dxa"/>
+          </w:tcPr>
+          <w:p>
+            <w:pPr>
+              <w:pStyle w:val="Snippets"/>
+            </w:pPr>
+            <w:r>
+              <w:t>1,0,0,0,0,</w:t>
+            </w:r>
+          </w:p>
+          <w:p>
+            <w:pPr>
+              <w:pStyle w:val="Snippets"/>
+            </w:pPr>
+            <w:r>
+              <w:t>1,2,2,2,2,</w:t>
+            </w:r>
+          </w:p>
+          <w:p>
+            <w:pPr>
+              <w:pStyle w:val="Snippets"/>
+            </w:pPr>
+            <w:r>
+              <w:t>1,2,2,2,2,</w:t>
+            </w:r>
+          </w:p>
+          <w:p>
+            <w:pPr>
+              <w:pStyle w:val="Snippets"/>
+            </w:pPr>
+            <w:r>
+              <w:t>1,0,0,0,0,</w:t>
+            </w:r>
+          </w:p>
+          <w:p>
+            <w:pPr>
+              <w:pStyle w:val="Snippets"/>
+            </w:pPr>
+            <w:r>
+              <w:t>0,0,0,0,0</w:t>
+            </w:r>
+          </w:p>
+        </w:tc>
+        <w:tc>
+          <w:tcPr>
+            <w:tcW w:w="3565" w:type="dxa"/>
+          </w:tcPr>
+          <w:p>
+            <w:pPr>
+              <w:pStyle w:val="Snippets"/>
+            </w:pPr>
+            <w:r>
+              <w:t>0,1,0,1,0,</w:t>
+            </w:r>
+          </w:p>
+          <w:p>
+            <w:pPr>
+              <w:pStyle w:val="Snippets"/>
+            </w:pPr>
+            <w:r>
+              <w:t>0,1,0,1,0,</w:t>
+            </w:r>
+          </w:p>
+          <w:p>
+            <w:pPr>
+              <w:pStyle w:val="Snippets"/>
+            </w:pPr>
+            <w:r>
+              <w:t>0,1,0,1,0,</w:t>
+            </w:r>
+          </w:p>
+          <w:p>
+            <w:pPr>
+              <w:pStyle w:val="Snippets"/>
+            </w:pPr>
+            <w:r>
+              <w:t>0,1,0,1,0,</w:t>
+            </w:r>
+          </w:p>
+          <w:p>
+            <w:pPr>
+              <w:pStyle w:val="Snippets"/>
+            </w:pPr>
+            <w:r>
+              <w:t>0,0,0,0,0</w:t>
+            </w:r>
+          </w:p>
+        </w:tc>
+      </w:tr>
+      <w:tr>
+        <w:trPr>
+          <w:trHeight w:val="321"/>
+        </w:trPr>
+        <w:tc>
+          <w:tcPr>
+            <w:tcW w:w="988" w:type="dxa"/>
+            <w:vAlign w:val="center"/>
+          </w:tcPr>
+          <w:p>
+            <w:pPr>
+              <w:pStyle w:val="Heading4"/>
+              <w:outlineLvl w:val="3"/>
+            </w:pPr>
+            <w:r>
+              <w:t>7</w:t>
+            </w:r>
+          </w:p>
+        </w:tc>
+        <w:tc>
+          <w:tcPr>
+            <w:tcW w:w="4514" w:type="dxa"/>
+          </w:tcPr>
+          <w:p>
+            <w:pPr>
+              <w:pStyle w:val="Snippets"/>
+            </w:pPr>
+            <w:r>
+              <w:t>0,2,2,2,2,</w:t>
+            </w:r>
+          </w:p>
+          <w:p>
+            <w:pPr>
+              <w:pStyle w:val="Snippets"/>
+            </w:pPr>
+            <w:r>
+              <w:t>1,0,2,2,0,</w:t>
+            </w:r>
+          </w:p>
+          <w:p>
+            <w:pPr>
+              <w:pStyle w:val="Snippets"/>
+            </w:pPr>
+            <w:r>
+              <w:t>1,0,2,2,0,</w:t>
+            </w:r>
+          </w:p>
+          <w:p>
+            <w:pPr>
+              <w:pStyle w:val="Snippets"/>
+            </w:pPr>
+            <w:r>
+              <w:t>0,2,2,2,2,</w:t>
+            </w:r>
+          </w:p>
+          <w:p>
+            <w:pPr>
+              <w:pStyle w:val="Snippets"/>
+            </w:pPr>
+            <w:r>
+              <w:t>0,1,0,0,1</w:t>
+            </w:r>
+          </w:p>
+        </w:tc>
+        <w:tc>
+          <w:tcPr>
+            <w:tcW w:w="3565" w:type="dxa"/>
+          </w:tcPr>
+          <w:p>
+            <w:pPr>
+              <w:pStyle w:val="Snippets"/>
+            </w:pPr>
+            <w:r>
+              <w:t>0,1,1,1,1,</w:t>
+            </w:r>
+          </w:p>
+          <w:p>
+            <w:pPr>
+              <w:pStyle w:val="Snippets"/>
+            </w:pPr>
+            <w:r>
+              <w:t>0,0,0,1,0,</w:t>
+            </w:r>
+          </w:p>
+          <w:p>
+            <w:pPr>
+              <w:pStyle w:val="Snippets"/>
+            </w:pPr>
+            <w:r>
+              <w:t>0,0,1,0,0,</w:t>
+            </w:r>
+          </w:p>
+          <w:p>
+            <w:pPr>
+              <w:pStyle w:val="Snippets"/>
+            </w:pPr>
+            <w:r>
+              <w:t>0,1,1,1,1,</w:t>
+            </w:r>
+          </w:p>
+          <w:p>
+            <w:pPr>
+              <w:pStyle w:val="Snippets"/>
+            </w:pPr>
+            <w:r>
+              <w:t>0,0,0,0,0</w:t>
+            </w:r>
+          </w:p>
+        </w:tc>
+      </w:tr>
+      <w:tr>
+        <w:trPr>
+          <w:trHeight w:val="321"/>
+        </w:trPr>
+        <w:tc>
+          <w:tcPr>
+            <w:tcW w:w="988" w:type="dxa"/>
+            <w:vAlign w:val="center"/>
+          </w:tcPr>
+          <w:p>
+            <w:pPr>
+              <w:pStyle w:val="Heading4"/>
+              <w:outlineLvl w:val="3"/>
+            </w:pPr>
+          </w:p>
+        </w:tc>
+        <w:tc>
+          <w:tcPr>
+            <w:tcW w:w="4514" w:type="dxa"/>
+          </w:tcPr>
+          <w:p>
+            <w:pPr>
+              <w:pStyle w:val="Snippets"/>
+            </w:pPr>
+          </w:p>
+        </w:tc>
+        <w:tc>
+          <w:tcPr>
+            <w:tcW w:w="3565" w:type="dxa"/>
+          </w:tcPr>
+          <w:p>
+            <w:pPr>
+              <w:pStyle w:val="Snippets"/>
+            </w:pPr>
+          </w:p>
+        </w:tc>
+      </w:tr>
+      <w:tr>
+        <w:trPr>
+          <w:trHeight w:val="321"/>
+        </w:trPr>
+        <w:tc>
+          <w:tcPr>
+            <w:tcW w:w="988" w:type="dxa"/>
+            <w:vAlign w:val="center"/>
+          </w:tcPr>
+          <w:p>
+            <w:pPr>
+              <w:pStyle w:val="Heading4"/>
+              <w:outlineLvl w:val="3"/>
+            </w:pPr>
+          </w:p>
+        </w:tc>
+        <w:tc>
+          <w:tcPr>
+            <w:tcW w:w="4514" w:type="dxa"/>
+          </w:tcPr>
+          <w:p>
+            <w:pPr>
+              <w:pStyle w:val="Snippets"/>
+            </w:pPr>
+          </w:p>
+        </w:tc>
+        <w:tc>
+          <w:tcPr>
+            <w:tcW w:w="3565" w:type="dxa"/>
+          </w:tcPr>
+          <w:p>
+            <w:pPr>
+              <w:pStyle w:val="Snippets"/>
+            </w:pPr>
+          </w:p>
+        </w:tc>
+      </w:tr>
+      <w:tr>
+        <w:trPr>
+          <w:trHeight w:val="321"/>
+        </w:trPr>
+        <w:tc>
+          <w:tcPr>
+            <w:tcW w:w="988" w:type="dxa"/>
+            <w:vAlign w:val="center"/>
+          </w:tcPr>
+          <w:p>
+            <w:pPr>
+              <w:pStyle w:val="Heading4"/>
+              <w:outlineLvl w:val="3"/>
+            </w:pPr>
+          </w:p>
+        </w:tc>
+        <w:tc>
+          <w:tcPr>
+            <w:tcW w:w="4514" w:type="dxa"/>
+          </w:tcPr>
+          <w:p>
+            <w:pPr>
+              <w:pStyle w:val="Snippets"/>
+            </w:pPr>
+          </w:p>
+        </w:tc>
+        <w:tc>
+          <w:tcPr>
+            <w:tcW w:w="3565" w:type="dxa"/>
+          </w:tcPr>
+          <w:p>
+            <w:pPr>
+              <w:pStyle w:val="Snippets"/>
+            </w:pPr>
+          </w:p>
+        </w:tc>
+      </w:tr>
+      <w:tr>
+        <w:trPr>
+          <w:trHeight w:val="321"/>
+        </w:trPr>
+        <w:tc>
+          <w:tcPr>
+            <w:tcW w:w="988" w:type="dxa"/>
+            <w:vAlign w:val="center"/>
+          </w:tcPr>
+          <w:p>
+            <w:pPr>
+              <w:pStyle w:val="Heading4"/>
+              <w:outlineLvl w:val="3"/>
+            </w:pPr>
+          </w:p>
+        </w:tc>
+        <w:tc>
+          <w:tcPr>
+            <w:tcW w:w="4514" w:type="dxa"/>
+          </w:tcPr>
+          <w:p>
+            <w:pPr>
+              <w:pStyle w:val="Snippets"/>
+            </w:pPr>
+          </w:p>
+        </w:tc>
+        <w:tc>
+          <w:tcPr>
+            <w:tcW w:w="3565" w:type="dxa"/>
+          </w:tcPr>
+          <w:p>
+            <w:pPr>
+              <w:pStyle w:val="Snippets"/>
+            </w:pPr>
+          </w:p>
+        </w:tc>
+      </w:tr>
+    </w:tbl>
     <w:p/>
     <w:p>
-      <w:r>
-        <w:t xml:space="preserve">The next step will be making at least 10 levels that can be in published version. These need to </w:t>
-      </w:r>
-      <w:r>
-        <w:t>develop</w:t>
-      </w:r>
-      <w:r>
-        <w:t xml:space="preserve"> inside separate json files and</w:t>
-      </w:r>
-      <w:r>
-        <w:t xml:space="preserve"> be correctly format. The 3 Tilemaps should be added to subheads for each map</w:t>
-      </w:r>
-      <w:r>
-        <w:t xml:space="preserve"> number.</w:t>
-      </w:r>
-    </w:p>
-    <w:p>
-      <w:r>
-        <w:t>Each one should be play tested to see if it can be completed.</w:t>
-      </w:r>
-      <w:r>
-        <w:t xml:space="preserve"> Any updates should also be listed</w:t>
-      </w:r>
-      <w:r>
-        <w:t xml:space="preserve"> under the table for playtesting</w:t>
-      </w:r>
-    </w:p>
-    <w:p/>
-    <w:p>
+      <w:pPr>
+        <w:rPr>
+          <w:rFonts w:asciiTheme="majorHAnsi" w:eastAsiaTheme="majorEastAsia" w:hAnsiTheme="majorHAnsi" w:cstheme="majorBidi"/>
+          <w:color w:val="ED7D31" w:themeColor="accent2"/>
+          <w:sz w:val="36"/>
+          <w:szCs w:val="36"/>
+        </w:rPr>
+      </w:pPr>
+      <w:r>
+        <w:br w:type="page"/>
+      </w:r>
+    </w:p>
+    <w:p>
+      <w:pPr>
+        <w:pStyle w:val="Heading2"/>
+      </w:pPr>
+      <w:r>
+        <w:lastRenderedPageBreak/>
+        <w:t>Fixes</w:t>
+      </w:r>
+    </w:p>
+    <w:p>
+      <w:pPr>
+        <w:pStyle w:val="Heading3"/>
+      </w:pPr>
+      <w:r>
+        <w:t>Select Level</w:t>
+      </w:r>
+    </w:p>
+    <w:p>
+      <w:r>
+        <w:t>This was not implemented correctly as well as many other level load entries. This needed a rework to include the current level and correct encapsulation of variables for each loop.</w:t>
+      </w:r>
+    </w:p>
+    <w:p>
+      <w:pPr>
+        <w:pStyle w:val="Snippets"/>
+      </w:pPr>
+      <w:r>
+        <w:t xml:space="preserve">    for(int </w:t>
+      </w:r>
+      <w:proofErr w:type="spellStart"/>
+      <w:r>
+        <w:t>i</w:t>
+      </w:r>
+      <w:proofErr w:type="spellEnd"/>
+      <w:r>
+        <w:t xml:space="preserve"> = 0; </w:t>
+      </w:r>
+      <w:proofErr w:type="spellStart"/>
+      <w:r>
+        <w:t>i</w:t>
+      </w:r>
+      <w:proofErr w:type="spellEnd"/>
+      <w:r>
+        <w:t>&lt;</w:t>
+      </w:r>
+      <w:proofErr w:type="spellStart"/>
+      <w:r>
+        <w:t>maps.Length</w:t>
+      </w:r>
+      <w:proofErr w:type="spellEnd"/>
+      <w:r>
+        <w:t xml:space="preserve">; </w:t>
+      </w:r>
+      <w:proofErr w:type="spellStart"/>
+      <w:r>
+        <w:t>i</w:t>
+      </w:r>
+      <w:proofErr w:type="spellEnd"/>
+      <w:r>
+        <w:t>++)</w:t>
+      </w:r>
+    </w:p>
+    <w:p>
+      <w:pPr>
+        <w:pStyle w:val="Snippets"/>
+      </w:pPr>
+      <w:r>
+        <w:t xml:space="preserve">    {</w:t>
+      </w:r>
+    </w:p>
+    <w:p>
+      <w:pPr>
+        <w:pStyle w:val="Snippets"/>
+      </w:pPr>
+      <w:r>
+        <w:tab/>
+        <w:t xml:space="preserve">// </w:t>
+      </w:r>
+      <w:r>
+        <w:t>Encapsulate the l</w:t>
+      </w:r>
+      <w:r>
+        <w:t>evel</w:t>
+      </w:r>
+      <w:r>
+        <w:t xml:space="preserve"> number to break de</w:t>
+      </w:r>
+      <w:r>
+        <w:t>pen</w:t>
+      </w:r>
+      <w:r>
+        <w:t>dency</w:t>
+      </w:r>
+    </w:p>
+    <w:p>
+      <w:pPr>
+        <w:pStyle w:val="Snippets"/>
+      </w:pPr>
+      <w:r>
+        <w:t xml:space="preserve">      int l = </w:t>
+      </w:r>
+      <w:proofErr w:type="spellStart"/>
+      <w:r>
+        <w:t>i</w:t>
+      </w:r>
+      <w:proofErr w:type="spellEnd"/>
+      <w:r>
+        <w:t>;</w:t>
+      </w:r>
+    </w:p>
+    <w:p>
+      <w:pPr>
+        <w:pStyle w:val="Snippets"/>
+      </w:pPr>
+      <w:r>
+        <w:t xml:space="preserve">      if (maps[</w:t>
+      </w:r>
+      <w:proofErr w:type="spellStart"/>
+      <w:r>
+        <w:t>i</w:t>
+      </w:r>
+      <w:proofErr w:type="spellEnd"/>
+      <w:r>
+        <w:t>].</w:t>
+      </w:r>
+      <w:proofErr w:type="spellStart"/>
+      <w:r>
+        <w:t>Extension.Contains</w:t>
+      </w:r>
+      <w:proofErr w:type="spellEnd"/>
+      <w:r>
+        <w:t>("json"))</w:t>
+      </w:r>
+    </w:p>
+    <w:p>
+      <w:pPr>
+        <w:pStyle w:val="Snippets"/>
+      </w:pPr>
+      <w:r>
+        <w:t xml:space="preserve">      {</w:t>
+      </w:r>
+    </w:p>
+    <w:p>
+      <w:pPr>
+        <w:pStyle w:val="Snippets"/>
+      </w:pPr>
+      <w:r>
+        <w:t xml:space="preserve">        </w:t>
+      </w:r>
+      <w:proofErr w:type="spellStart"/>
+      <w:r>
+        <w:t>Debug.Log</w:t>
+      </w:r>
+      <w:proofErr w:type="spellEnd"/>
+      <w:r>
+        <w:t>(l);</w:t>
+      </w:r>
+    </w:p>
+    <w:p>
+      <w:pPr>
+        <w:pStyle w:val="Snippets"/>
+      </w:pPr>
+      <w:r>
+        <w:t xml:space="preserve">        GameObject </w:t>
+      </w:r>
+      <w:proofErr w:type="spellStart"/>
+      <w:r>
+        <w:t>goButton</w:t>
+      </w:r>
+      <w:proofErr w:type="spellEnd"/>
+      <w:r>
+        <w:t xml:space="preserve"> = Instantiate(</w:t>
+      </w:r>
+      <w:proofErr w:type="spellStart"/>
+      <w:r>
+        <w:t>UIButtonSelect</w:t>
+      </w:r>
+      <w:proofErr w:type="spellEnd"/>
+      <w:r>
+        <w:t xml:space="preserve">, </w:t>
+      </w:r>
+      <w:proofErr w:type="spellStart"/>
+      <w:r>
+        <w:t>UIMenuSelectPanel</w:t>
+      </w:r>
+      <w:proofErr w:type="spellEnd"/>
+      <w:r>
+        <w:t>);</w:t>
+      </w:r>
+    </w:p>
+    <w:p>
+      <w:pPr>
+        <w:pStyle w:val="Snippets"/>
+      </w:pPr>
+      <w:r>
+        <w:t xml:space="preserve">        Button </w:t>
+      </w:r>
+      <w:proofErr w:type="spellStart"/>
+      <w:r>
+        <w:t>btn</w:t>
+      </w:r>
+      <w:proofErr w:type="spellEnd"/>
+      <w:r>
+        <w:t xml:space="preserve"> = </w:t>
+      </w:r>
+      <w:proofErr w:type="spellStart"/>
+      <w:r>
+        <w:t>goButton.GetComponent</w:t>
+      </w:r>
+      <w:proofErr w:type="spellEnd"/>
+      <w:r>
+        <w:t>&lt;Button&gt;();</w:t>
+      </w:r>
+    </w:p>
+    <w:p>
+      <w:pPr>
+        <w:pStyle w:val="Snippets"/>
+      </w:pPr>
+      <w:r>
+        <w:t xml:space="preserve">        </w:t>
+      </w:r>
+      <w:proofErr w:type="spellStart"/>
+      <w:r>
+        <w:t>btn.GetComponentInChildren</w:t>
+      </w:r>
+      <w:proofErr w:type="spellEnd"/>
+      <w:r>
+        <w:t>&lt;</w:t>
+      </w:r>
+      <w:proofErr w:type="spellStart"/>
+      <w:r>
+        <w:t>TextMeshProUGUI</w:t>
+      </w:r>
+      <w:proofErr w:type="spellEnd"/>
+      <w:r>
+        <w:t xml:space="preserve">&gt;().text = </w:t>
+      </w:r>
+      <w:proofErr w:type="spellStart"/>
+      <w:r>
+        <w:t>l.ToString</w:t>
+      </w:r>
+      <w:proofErr w:type="spellEnd"/>
+      <w:r>
+        <w:t>();</w:t>
+      </w:r>
+    </w:p>
+    <w:p>
+      <w:pPr>
+        <w:pStyle w:val="Snippets"/>
+      </w:pPr>
+      <w:r>
+        <w:t xml:space="preserve">        </w:t>
+      </w:r>
+      <w:proofErr w:type="spellStart"/>
+      <w:r>
+        <w:t>btn.onClick.AddListener</w:t>
+      </w:r>
+      <w:proofErr w:type="spellEnd"/>
+      <w:r>
+        <w:t xml:space="preserve">(delegate { </w:t>
+      </w:r>
+      <w:proofErr w:type="spellStart"/>
+      <w:r>
+        <w:t>levelNumber_current</w:t>
+      </w:r>
+      <w:proofErr w:type="spellEnd"/>
+      <w:r>
+        <w:t xml:space="preserve"> = l; </w:t>
+      </w:r>
+      <w:proofErr w:type="spellStart"/>
+      <w:r>
+        <w:t>LevelLoad</w:t>
+      </w:r>
+      <w:proofErr w:type="spellEnd"/>
+      <w:r>
+        <w:t>(l); });</w:t>
+      </w:r>
+    </w:p>
+    <w:p>
+      <w:pPr>
+        <w:pStyle w:val="Snippets"/>
+      </w:pPr>
+      <w:r>
+        <w:t xml:space="preserve">      }</w:t>
+      </w:r>
+    </w:p>
+    <w:p>
+      <w:pPr>
+        <w:pStyle w:val="Snippets"/>
+      </w:pPr>
+      <w:r>
+        <w:t xml:space="preserve">    }</w:t>
+      </w:r>
+    </w:p>
+    <w:p>
+      <w:pPr>
+        <w:pStyle w:val="Heading3"/>
+      </w:pPr>
+      <w:r>
+        <w:t>In</w:t>
+      </w:r>
+      <w:r>
+        <w:t>-</w:t>
+      </w:r>
+      <w:r>
+        <w:t>game menu</w:t>
+      </w:r>
+    </w:p>
+    <w:p>
+      <w:r>
+        <w:t xml:space="preserve">The </w:t>
+      </w:r>
+      <w:r>
+        <w:t>in-game</w:t>
+      </w:r>
+      <w:r>
+        <w:t xml:space="preserve"> menu button was selecting a tile to</w:t>
+      </w:r>
+      <w:r>
+        <w:t>o</w:t>
+      </w:r>
+      <w:r>
+        <w:t xml:space="preserve">, this was </w:t>
+      </w:r>
+      <w:r>
+        <w:t>because</w:t>
+      </w:r>
+      <w:r>
+        <w:t xml:space="preserve"> there </w:t>
+      </w:r>
+      <w:r>
+        <w:t>were</w:t>
+      </w:r>
+      <w:r>
+        <w:t xml:space="preserve"> two if statements in the </w:t>
+      </w:r>
+      <w:r>
+        <w:t>level update</w:t>
+      </w:r>
+      <w:r>
+        <w:t xml:space="preserve"> function</w:t>
+      </w:r>
+      <w:r>
+        <w:t>. This meant that a tile selection could fire along with a menu selection.</w:t>
+      </w:r>
+      <w:r>
+        <w:br/>
+        <w:t xml:space="preserve">To break this asynchronous action, I added the menu if statement </w:t>
+      </w:r>
+      <w:r>
+        <w:t>under t</w:t>
+      </w:r>
+      <w:r>
+        <w:t>he mouse click if statement. The level completion still needs to be asynchronous so it can check after the mouse click even</w:t>
+      </w:r>
+      <w:r>
+        <w:t xml:space="preserve"> without needing mouse click.</w:t>
+      </w:r>
+    </w:p>
+    <w:p>
+      <w:pPr>
+        <w:pStyle w:val="Snippets"/>
+      </w:pPr>
+      <w:r>
+        <w:t>if (</w:t>
+      </w:r>
+      <w:proofErr w:type="spellStart"/>
+      <w:r>
+        <w:t>level.tileSelected.SequenceEqual</w:t>
+      </w:r>
+      <w:proofErr w:type="spellEnd"/>
+      <w:r>
+        <w:t>(</w:t>
+      </w:r>
+      <w:proofErr w:type="spellStart"/>
+      <w:r>
+        <w:t>level.tileCorrect</w:t>
+      </w:r>
+      <w:proofErr w:type="spellEnd"/>
+      <w:r>
+        <w:t>))</w:t>
+      </w:r>
+    </w:p>
+    <w:p>
+      <w:pPr>
+        <w:pStyle w:val="Snippets"/>
+      </w:pPr>
+      <w:r>
+        <w:t xml:space="preserve">    {</w:t>
+      </w:r>
+    </w:p>
+    <w:p>
+      <w:pPr>
+        <w:pStyle w:val="Snippets"/>
+      </w:pPr>
+      <w:r>
+        <w:t xml:space="preserve">      // Reset the map local save back to 0</w:t>
+      </w:r>
+    </w:p>
+    <w:p>
+      <w:pPr>
+        <w:pStyle w:val="Snippets"/>
+      </w:pPr>
+      <w:r>
+        <w:t xml:space="preserve">      for (int </w:t>
+      </w:r>
+      <w:proofErr w:type="spellStart"/>
+      <w:r>
+        <w:t>i</w:t>
+      </w:r>
+      <w:proofErr w:type="spellEnd"/>
+      <w:r>
+        <w:t xml:space="preserve"> = 0; </w:t>
+      </w:r>
+      <w:proofErr w:type="spellStart"/>
+      <w:r>
+        <w:t>i</w:t>
+      </w:r>
+      <w:proofErr w:type="spellEnd"/>
+      <w:r>
+        <w:t xml:space="preserve"> &lt; </w:t>
+      </w:r>
+      <w:proofErr w:type="spellStart"/>
+      <w:r>
+        <w:t>level.height</w:t>
+      </w:r>
+      <w:proofErr w:type="spellEnd"/>
+      <w:r>
+        <w:t xml:space="preserve"> * </w:t>
+      </w:r>
+      <w:proofErr w:type="spellStart"/>
+      <w:r>
+        <w:t>level.width</w:t>
+      </w:r>
+      <w:proofErr w:type="spellEnd"/>
+      <w:r>
+        <w:t xml:space="preserve">; </w:t>
+      </w:r>
+      <w:proofErr w:type="spellStart"/>
+      <w:r>
+        <w:t>i</w:t>
+      </w:r>
+      <w:proofErr w:type="spellEnd"/>
+      <w:r>
+        <w:t>++)</w:t>
+      </w:r>
+    </w:p>
+    <w:p>
+      <w:pPr>
+        <w:pStyle w:val="Snippets"/>
+      </w:pPr>
+      <w:r>
+        <w:t xml:space="preserve">      {</w:t>
+      </w:r>
+    </w:p>
+    <w:p>
+      <w:pPr>
+        <w:pStyle w:val="Snippets"/>
+      </w:pPr>
+      <w:r>
+        <w:t xml:space="preserve">        </w:t>
+      </w:r>
+      <w:proofErr w:type="spellStart"/>
+      <w:r>
+        <w:t>level.tileSelected</w:t>
+      </w:r>
+      <w:proofErr w:type="spellEnd"/>
+      <w:r>
+        <w:t>[</w:t>
+      </w:r>
+      <w:proofErr w:type="spellStart"/>
+      <w:r>
+        <w:t>i</w:t>
+      </w:r>
+      <w:proofErr w:type="spellEnd"/>
+      <w:r>
+        <w:t>] = 0;</w:t>
+      </w:r>
+    </w:p>
+    <w:p>
+      <w:pPr>
+        <w:pStyle w:val="Snippets"/>
+      </w:pPr>
+      <w:r>
+        <w:t xml:space="preserve">      }</w:t>
+      </w:r>
+    </w:p>
+    <w:p>
+      <w:pPr>
+        <w:pStyle w:val="Snippets"/>
+      </w:pPr>
+      <w:r>
+        <w:t xml:space="preserve">      string json = </w:t>
+      </w:r>
+      <w:proofErr w:type="spellStart"/>
+      <w:r>
+        <w:t>JsonUtility.ToJson</w:t>
+      </w:r>
+      <w:proofErr w:type="spellEnd"/>
+      <w:r>
+        <w:t>(level);</w:t>
+      </w:r>
+    </w:p>
+    <w:p>
+      <w:pPr>
+        <w:pStyle w:val="Snippets"/>
+      </w:pPr>
+      <w:r>
+        <w:t xml:space="preserve">      </w:t>
+      </w:r>
+      <w:proofErr w:type="spellStart"/>
+      <w:r>
+        <w:t>File.WriteAllText</w:t>
+      </w:r>
+      <w:proofErr w:type="spellEnd"/>
+      <w:r>
+        <w:t>(maps[</w:t>
+      </w:r>
+      <w:proofErr w:type="spellStart"/>
+      <w:r>
+        <w:t>levelNumber_current</w:t>
+      </w:r>
+      <w:proofErr w:type="spellEnd"/>
+      <w:r>
+        <w:t>].</w:t>
+      </w:r>
+      <w:proofErr w:type="spellStart"/>
+      <w:r>
+        <w:t>ToString</w:t>
+      </w:r>
+      <w:proofErr w:type="spellEnd"/>
+      <w:r>
+        <w:t>(), json);</w:t>
+      </w:r>
+    </w:p>
+    <w:p>
+      <w:pPr>
+        <w:pStyle w:val="Snippets"/>
+      </w:pPr>
+      <w:r>
+        <w:t xml:space="preserve">      // Unload level and show popup menu</w:t>
+      </w:r>
+    </w:p>
+    <w:p>
+      <w:pPr>
+        <w:pStyle w:val="Snippets"/>
+      </w:pPr>
+      <w:r>
+        <w:t xml:space="preserve">      </w:t>
+      </w:r>
+      <w:proofErr w:type="spellStart"/>
+      <w:r>
+        <w:t>levelState</w:t>
+      </w:r>
+      <w:proofErr w:type="spellEnd"/>
+      <w:r>
+        <w:t xml:space="preserve"> = false;</w:t>
+      </w:r>
+    </w:p>
+    <w:p>
+      <w:pPr>
+        <w:pStyle w:val="Snippets"/>
+      </w:pPr>
+      <w:r>
+        <w:t xml:space="preserve">      </w:t>
+      </w:r>
+      <w:proofErr w:type="spellStart"/>
+      <w:r>
+        <w:t>UIMenuPopup.gameObject.SetActive</w:t>
+      </w:r>
+      <w:proofErr w:type="spellEnd"/>
+      <w:r>
+        <w:t>(true);</w:t>
+      </w:r>
+    </w:p>
+    <w:p>
+      <w:pPr>
+        <w:pStyle w:val="Snippets"/>
+      </w:pPr>
+      <w:r>
+        <w:t xml:space="preserve">      </w:t>
+      </w:r>
+      <w:proofErr w:type="spellStart"/>
+      <w:r>
+        <w:t>GameTilemap_clickable.gameObject.SetActive</w:t>
+      </w:r>
+      <w:proofErr w:type="spellEnd"/>
+      <w:r>
+        <w:t>(false);</w:t>
+      </w:r>
+    </w:p>
+    <w:p>
+      <w:pPr>
+        <w:pStyle w:val="Snippets"/>
+      </w:pPr>
+      <w:r>
+        <w:t xml:space="preserve">      </w:t>
+      </w:r>
+      <w:proofErr w:type="spellStart"/>
+      <w:r>
+        <w:t>UIButtonGametoMain.gameObject.SetActive</w:t>
+      </w:r>
+      <w:proofErr w:type="spellEnd"/>
+      <w:r>
+        <w:t>(false);</w:t>
+      </w:r>
+    </w:p>
+    <w:p>
+      <w:pPr>
+        <w:pStyle w:val="Snippets"/>
+      </w:pPr>
+      <w:r>
+        <w:t xml:space="preserve">    }</w:t>
+      </w:r>
+    </w:p>
+    <w:p>
+      <w:pPr>
+        <w:pStyle w:val="Snippets"/>
+      </w:pPr>
+      <w:r>
+        <w:t xml:space="preserve">    // Is the mouse button down and not up</w:t>
+      </w:r>
+    </w:p>
+    <w:p>
+      <w:pPr>
+        <w:pStyle w:val="Snippets"/>
+      </w:pPr>
+      <w:r>
+        <w:t xml:space="preserve">    if (</w:t>
+      </w:r>
+      <w:proofErr w:type="spellStart"/>
+      <w:r>
+        <w:t>Input.GetMouseButtonDown</w:t>
+      </w:r>
+      <w:proofErr w:type="spellEnd"/>
+      <w:r>
+        <w:t>(0) &amp;&amp; !</w:t>
+      </w:r>
+      <w:proofErr w:type="spellStart"/>
+      <w:r>
+        <w:t>Input.GetMouseButtonUp</w:t>
+      </w:r>
+      <w:proofErr w:type="spellEnd"/>
+      <w:r>
+        <w:t>(0) || !</w:t>
+      </w:r>
+      <w:proofErr w:type="spellStart"/>
+      <w:r>
+        <w:t>gameState</w:t>
+      </w:r>
+      <w:proofErr w:type="spellEnd"/>
+      <w:r>
+        <w:t xml:space="preserve">) </w:t>
+      </w:r>
+    </w:p>
+    <w:p>
+      <w:pPr>
+        <w:pStyle w:val="Snippets"/>
+      </w:pPr>
+      <w:r>
+        <w:t xml:space="preserve">    { </w:t>
+      </w:r>
+    </w:p>
+    <w:p>
+      <w:pPr>
+        <w:pStyle w:val="Snippets"/>
+      </w:pPr>
+      <w:r>
+        <w:t xml:space="preserve">      // check to see if game is paused</w:t>
+      </w:r>
+    </w:p>
+    <w:p>
+      <w:pPr>
+        <w:pStyle w:val="Snippets"/>
+      </w:pPr>
+      <w:r>
+        <w:t xml:space="preserve">      if (!</w:t>
+      </w:r>
+      <w:proofErr w:type="spellStart"/>
+      <w:r>
+        <w:t>gameState</w:t>
+      </w:r>
+      <w:proofErr w:type="spellEnd"/>
+      <w:r>
+        <w:t>)</w:t>
+      </w:r>
+    </w:p>
+    <w:p>
+      <w:pPr>
+        <w:pStyle w:val="Snippets"/>
+      </w:pPr>
+      <w:r>
+        <w:t xml:space="preserve">      {</w:t>
+      </w:r>
+    </w:p>
+    <w:p>
+      <w:pPr>
+        <w:pStyle w:val="Snippets"/>
+      </w:pPr>
+      <w:r>
+        <w:t xml:space="preserve">        </w:t>
+      </w:r>
+      <w:proofErr w:type="spellStart"/>
+      <w:r>
+        <w:t>levelState</w:t>
+      </w:r>
+      <w:proofErr w:type="spellEnd"/>
+      <w:r>
+        <w:t xml:space="preserve"> = false;</w:t>
+      </w:r>
+    </w:p>
+    <w:p>
+      <w:pPr>
+        <w:pStyle w:val="Snippets"/>
+      </w:pPr>
+      <w:r>
+        <w:t xml:space="preserve">        </w:t>
+      </w:r>
+      <w:proofErr w:type="spellStart"/>
+      <w:r>
+        <w:t>UIMenuMain.gameObject.SetActive</w:t>
+      </w:r>
+      <w:proofErr w:type="spellEnd"/>
+      <w:r>
+        <w:t>(true);</w:t>
+      </w:r>
+    </w:p>
+    <w:p>
+      <w:pPr>
+        <w:pStyle w:val="Snippets"/>
+      </w:pPr>
+      <w:r>
+        <w:t xml:space="preserve">        </w:t>
+      </w:r>
+      <w:proofErr w:type="spellStart"/>
+      <w:r>
+        <w:t>GameTilemap_clickable.gameObject.SetActive</w:t>
+      </w:r>
+      <w:proofErr w:type="spellEnd"/>
+      <w:r>
+        <w:t>(false);</w:t>
+      </w:r>
+    </w:p>
+    <w:p>
+      <w:pPr>
+        <w:pStyle w:val="Snippets"/>
+      </w:pPr>
+      <w:r>
+        <w:t xml:space="preserve">        </w:t>
+      </w:r>
+      <w:proofErr w:type="spellStart"/>
+      <w:r>
+        <w:t>UIButtonGametoMain.gameObject.SetActive</w:t>
+      </w:r>
+      <w:proofErr w:type="spellEnd"/>
+      <w:r>
+        <w:t>(false);</w:t>
+      </w:r>
+    </w:p>
+    <w:p>
+      <w:pPr>
+        <w:pStyle w:val="Snippets"/>
+      </w:pPr>
+      <w:r>
+        <w:t xml:space="preserve">      }</w:t>
+      </w:r>
+    </w:p>
+    <w:p>
+      <w:pPr>
+        <w:pStyle w:val="Snippets"/>
+      </w:pPr>
+      <w:r>
+        <w:t xml:space="preserve">      else</w:t>
+      </w:r>
+    </w:p>
+    <w:p>
+      <w:pPr>
+        <w:pStyle w:val="Snippets"/>
+      </w:pPr>
+      <w:r>
+        <w:t xml:space="preserve">      {</w:t>
+      </w:r>
+    </w:p>
+    <w:p>
+      <w:pPr>
+        <w:pStyle w:val="Snippets"/>
+      </w:pPr>
+      <w:r>
+        <w:lastRenderedPageBreak/>
+        <w:t xml:space="preserve">        string json = </w:t>
+      </w:r>
+      <w:proofErr w:type="spellStart"/>
+      <w:r>
+        <w:t>JsonUtility.ToJson</w:t>
+      </w:r>
+      <w:proofErr w:type="spellEnd"/>
+      <w:r>
+        <w:t>(level);</w:t>
+      </w:r>
+    </w:p>
+    <w:p>
+      <w:pPr>
+        <w:pStyle w:val="Snippets"/>
+      </w:pPr>
+      <w:r>
+        <w:t xml:space="preserve">        </w:t>
+      </w:r>
+      <w:proofErr w:type="spellStart"/>
+      <w:r>
+        <w:t>File.WriteAllText</w:t>
+      </w:r>
+      <w:proofErr w:type="spellEnd"/>
+      <w:r>
+        <w:t>(maps[</w:t>
+      </w:r>
+      <w:proofErr w:type="spellStart"/>
+      <w:r>
+        <w:t>levelNumber_current</w:t>
+      </w:r>
+      <w:proofErr w:type="spellEnd"/>
+      <w:r>
+        <w:t>].</w:t>
+      </w:r>
+      <w:proofErr w:type="spellStart"/>
+      <w:r>
+        <w:t>ToString</w:t>
+      </w:r>
+      <w:proofErr w:type="spellEnd"/>
+      <w:r>
+        <w:t>(), json);</w:t>
+      </w:r>
+    </w:p>
+    <w:p>
+      <w:pPr>
+        <w:pStyle w:val="Snippets"/>
+      </w:pPr>
+      <w:r>
+        <w:t xml:space="preserve">      } </w:t>
+      </w:r>
+    </w:p>
+    <w:p>
+      <w:pPr>
+        <w:pStyle w:val="Heading3"/>
+      </w:pPr>
+      <w:r>
+        <w:t>Tile map Inconsistencies</w:t>
+      </w:r>
+    </w:p>
+    <w:p>
+      <w:r>
+        <w:t xml:space="preserve">There was an issue with Tilemaps with odd widths and </w:t>
+      </w:r>
+      <w:r>
+        <w:t>heights</w:t>
+      </w:r>
+      <w:r>
+        <w:t xml:space="preserve"> shifting because of float rounding issues</w:t>
+      </w:r>
+      <w:r>
+        <w:t xml:space="preserve">, this caused multiple issue and </w:t>
+      </w:r>
+      <w:r>
+        <w:t>2</w:t>
+      </w:r>
+      <w:r>
+        <w:t xml:space="preserve"> fixes</w:t>
+      </w:r>
+      <w:r>
+        <w:t xml:space="preserve"> needed to take place to correct the tiles.</w:t>
+      </w:r>
+    </w:p>
+    <w:p>
+      <w:r>
+        <w:t>First, I needed to extend the border so they could access the odd Tilemap size.</w:t>
+      </w:r>
+    </w:p>
+    <w:p>
+      <w:pPr>
+        <w:pStyle w:val="Snippets"/>
+      </w:pPr>
+      <w:r>
+        <w:t xml:space="preserve">    // A number to remove the top and left border of the grid from tile selection</w:t>
+      </w:r>
+    </w:p>
+    <w:p>
+      <w:pPr>
+        <w:pStyle w:val="Snippets"/>
+      </w:pPr>
+      <w:r>
+        <w:t xml:space="preserve">    int </w:t>
+      </w:r>
+      <w:proofErr w:type="spellStart"/>
+      <w:r>
+        <w:t>borderY</w:t>
+      </w:r>
+      <w:proofErr w:type="spellEnd"/>
+      <w:r>
+        <w:t xml:space="preserve"> = 1;</w:t>
+      </w:r>
+    </w:p>
+    <w:p>
+      <w:pPr>
+        <w:pStyle w:val="Snippets"/>
+      </w:pPr>
+      <w:r>
+        <w:t xml:space="preserve">    int </w:t>
+      </w:r>
+      <w:proofErr w:type="spellStart"/>
+      <w:r>
+        <w:t>borderX</w:t>
+      </w:r>
+      <w:proofErr w:type="spellEnd"/>
+      <w:r>
+        <w:t xml:space="preserve"> = 1;</w:t>
+      </w:r>
+    </w:p>
+    <w:p>
+      <w:pPr>
+        <w:pStyle w:val="Snippets"/>
+      </w:pPr>
+      <w:r>
+        <w:t xml:space="preserve">    if (</w:t>
+      </w:r>
+      <w:proofErr w:type="spellStart"/>
+      <w:r>
+        <w:t>level.height</w:t>
+      </w:r>
+      <w:proofErr w:type="spellEnd"/>
+      <w:r>
+        <w:t xml:space="preserve"> % 2 == 1)</w:t>
+      </w:r>
+    </w:p>
+    <w:p>
+      <w:pPr>
+        <w:pStyle w:val="Snippets"/>
+      </w:pPr>
+      <w:r>
+        <w:t xml:space="preserve">    {</w:t>
+      </w:r>
+    </w:p>
+    <w:p>
+      <w:pPr>
+        <w:pStyle w:val="Snippets"/>
+      </w:pPr>
+      <w:r>
+        <w:t xml:space="preserve">      </w:t>
+      </w:r>
+      <w:proofErr w:type="spellStart"/>
+      <w:r>
+        <w:t>borderY</w:t>
+      </w:r>
+      <w:proofErr w:type="spellEnd"/>
+      <w:r>
+        <w:t xml:space="preserve"> = (int)0.5;</w:t>
+      </w:r>
+    </w:p>
+    <w:p>
+      <w:pPr>
+        <w:pStyle w:val="Snippets"/>
+      </w:pPr>
+      <w:r>
+        <w:t xml:space="preserve">      </w:t>
+      </w:r>
+      <w:proofErr w:type="spellStart"/>
+      <w:r>
+        <w:t>borderX</w:t>
+      </w:r>
+      <w:proofErr w:type="spellEnd"/>
+      <w:r>
+        <w:t xml:space="preserve"> = (int)1.5;</w:t>
+      </w:r>
+    </w:p>
+    <w:p>
+      <w:pPr>
+        <w:pStyle w:val="Snippets"/>
+      </w:pPr>
+      <w:r>
+        <w:t xml:space="preserve">    }</w:t>
+      </w:r>
+    </w:p>
+    <w:p>
+      <w:pPr>
+        <w:pStyle w:val="Snippets"/>
+      </w:pPr>
+    </w:p>
+    <w:p>
+      <w:pPr>
+        <w:pStyle w:val="Snippets"/>
+      </w:pPr>
+      <w:r>
+        <w:t xml:space="preserve">    // Make sure it's in the game screen but also exclude the left column and top row from selection, it is adjusted </w:t>
+      </w:r>
+      <w:proofErr w:type="spellStart"/>
+      <w:r>
+        <w:t>centering</w:t>
+      </w:r>
+      <w:proofErr w:type="spellEnd"/>
+      <w:r>
+        <w:t xml:space="preserve"> it like a graph</w:t>
+      </w:r>
+    </w:p>
+    <w:p>
+      <w:pPr>
+        <w:pStyle w:val="Snippets"/>
+      </w:pPr>
+      <w:r>
+        <w:t xml:space="preserve">    if (</w:t>
+      </w:r>
+      <w:proofErr w:type="spellStart"/>
+      <w:r>
+        <w:t>tilePos.x</w:t>
+      </w:r>
+      <w:proofErr w:type="spellEnd"/>
+      <w:r>
+        <w:t xml:space="preserve"> &gt;= </w:t>
+      </w:r>
+      <w:proofErr w:type="spellStart"/>
+      <w:r>
+        <w:t>level.width</w:t>
+      </w:r>
+      <w:proofErr w:type="spellEnd"/>
+      <w:r>
+        <w:t xml:space="preserve"> / 2 + </w:t>
+      </w:r>
+      <w:proofErr w:type="spellStart"/>
+      <w:r>
+        <w:t>borderX</w:t>
+      </w:r>
+      <w:proofErr w:type="spellEnd"/>
+      <w:r>
+        <w:t xml:space="preserve"> || </w:t>
+      </w:r>
+      <w:proofErr w:type="spellStart"/>
+      <w:r>
+        <w:t>tilePos.y</w:t>
+      </w:r>
+      <w:proofErr w:type="spellEnd"/>
+      <w:r>
+        <w:t xml:space="preserve"> &gt;= </w:t>
+      </w:r>
+      <w:proofErr w:type="spellStart"/>
+      <w:r>
+        <w:t>level.height</w:t>
+      </w:r>
+      <w:proofErr w:type="spellEnd"/>
+      <w:r>
+        <w:t xml:space="preserve"> / 2 - </w:t>
+      </w:r>
+      <w:proofErr w:type="spellStart"/>
+      <w:r>
+        <w:t>borderY</w:t>
+      </w:r>
+      <w:proofErr w:type="spellEnd"/>
+      <w:r>
+        <w:t xml:space="preserve"> || </w:t>
+      </w:r>
+      <w:proofErr w:type="spellStart"/>
+      <w:r>
+        <w:t>tilePos.x</w:t>
+      </w:r>
+      <w:proofErr w:type="spellEnd"/>
+      <w:r>
+        <w:t xml:space="preserve"> &lt; -</w:t>
+      </w:r>
+      <w:proofErr w:type="spellStart"/>
+      <w:r>
+        <w:t>level.width</w:t>
+      </w:r>
+      <w:proofErr w:type="spellEnd"/>
+      <w:r>
+        <w:t xml:space="preserve"> / 2 + </w:t>
+      </w:r>
+      <w:proofErr w:type="spellStart"/>
+      <w:r>
+        <w:t>borderX</w:t>
+      </w:r>
+      <w:proofErr w:type="spellEnd"/>
+      <w:r>
+        <w:t xml:space="preserve"> || </w:t>
+      </w:r>
+      <w:proofErr w:type="spellStart"/>
+      <w:r>
+        <w:t>tilePos.y</w:t>
+      </w:r>
+      <w:proofErr w:type="spellEnd"/>
+      <w:r>
+        <w:t xml:space="preserve"> &lt; -</w:t>
+      </w:r>
+      <w:proofErr w:type="spellStart"/>
+      <w:r>
+        <w:t>level.height</w:t>
+      </w:r>
+      <w:proofErr w:type="spellEnd"/>
+      <w:r>
+        <w:t xml:space="preserve"> / 2)</w:t>
+      </w:r>
+    </w:p>
+    <w:p>
+      <w:pPr>
+        <w:pStyle w:val="Snippets"/>
+      </w:pPr>
+      <w:r>
+        <w:t xml:space="preserve">    {</w:t>
+      </w:r>
+    </w:p>
+    <w:p>
+      <w:pPr>
+        <w:pStyle w:val="Snippets"/>
+      </w:pPr>
+      <w:r>
+        <w:t xml:space="preserve">      // An unreachable tile</w:t>
+      </w:r>
+    </w:p>
+    <w:p>
+      <w:pPr>
+        <w:pStyle w:val="Snippets"/>
+      </w:pPr>
+      <w:r>
+        <w:t xml:space="preserve">      </w:t>
+      </w:r>
+      <w:proofErr w:type="spellStart"/>
+      <w:r>
+        <w:t>tilePos</w:t>
+      </w:r>
+      <w:proofErr w:type="spellEnd"/>
+      <w:r>
+        <w:t xml:space="preserve"> = new Vector3Int(0, 0, -1);</w:t>
+      </w:r>
+    </w:p>
+    <w:p>
+      <w:pPr>
+        <w:pStyle w:val="Snippets"/>
+      </w:pPr>
+      <w:r>
+        <w:t xml:space="preserve">    }</w:t>
+      </w:r>
+    </w:p>
+    <w:p>
+      <w:r>
+        <w:t>Second</w:t>
+      </w:r>
+      <w:r>
+        <w:t xml:space="preserve"> is recentring the Tilemap due to it not being able to use 0.5 lengths, the solutions </w:t>
+      </w:r>
+      <w:proofErr w:type="gramStart"/>
+      <w:r>
+        <w:t>is</w:t>
+      </w:r>
+      <w:proofErr w:type="gramEnd"/>
+      <w:r>
+        <w:t xml:space="preserve"> moving the grid that Tilemap is the child of.</w:t>
+      </w:r>
+    </w:p>
+    <w:p>
+      <w:pPr>
+        <w:pStyle w:val="Snippets"/>
+      </w:pPr>
+      <w:r>
+        <w:t xml:space="preserve">    </w:t>
+      </w:r>
+      <w:proofErr w:type="spellStart"/>
+      <w:r>
+        <w:t>UIGrid.localPosition</w:t>
+      </w:r>
+      <w:proofErr w:type="spellEnd"/>
+      <w:r>
+        <w:t xml:space="preserve"> = new Vector3(-400, -320, 0);</w:t>
+      </w:r>
+    </w:p>
+    <w:p>
+      <w:pPr>
+        <w:pStyle w:val="Snippets"/>
+      </w:pPr>
+      <w:r>
+        <w:t xml:space="preserve">    if (</w:t>
+      </w:r>
+      <w:proofErr w:type="spellStart"/>
+      <w:r>
+        <w:t>level.width</w:t>
+      </w:r>
+      <w:proofErr w:type="spellEnd"/>
+      <w:r>
+        <w:t xml:space="preserve"> % 2 == 1)</w:t>
+      </w:r>
+    </w:p>
+    <w:p>
+      <w:pPr>
+        <w:pStyle w:val="Snippets"/>
+      </w:pPr>
+      <w:r>
+        <w:t xml:space="preserve">    {</w:t>
+      </w:r>
+    </w:p>
+    <w:p>
+      <w:pPr>
+        <w:pStyle w:val="Snippets"/>
+      </w:pPr>
+      <w:r>
+        <w:t xml:space="preserve">      </w:t>
+      </w:r>
+      <w:proofErr w:type="spellStart"/>
+      <w:r>
+        <w:t>UIGrid.localPosition</w:t>
+      </w:r>
+      <w:proofErr w:type="spellEnd"/>
+      <w:r>
+        <w:t xml:space="preserve"> = new Vector3(-</w:t>
+      </w:r>
+      <w:r>
+        <w:t>400.5</w:t>
+      </w:r>
+      <w:r>
+        <w:t>f, -320.5f, 0);</w:t>
+      </w:r>
+    </w:p>
+    <w:p>
+      <w:pPr>
+        <w:pStyle w:val="Snippets"/>
+      </w:pPr>
+      <w:r>
+        <w:t xml:space="preserve">    }</w:t>
+      </w:r>
+    </w:p>
+    <w:p>
+      <w:pPr>
+        <w:rPr>
+          <w:rFonts w:asciiTheme="majorHAnsi" w:eastAsiaTheme="majorEastAsia" w:hAnsiTheme="majorHAnsi" w:cstheme="majorBidi"/>
+          <w:color w:val="833C0B" w:themeColor="accent2" w:themeShade="80"/>
+          <w:sz w:val="32"/>
+          <w:szCs w:val="32"/>
+        </w:rPr>
+      </w:pPr>
+      <w:r>
+        <w:br w:type="page"/>
+      </w:r>
+    </w:p>
+    <w:p>
+      <w:pPr>
+        <w:pStyle w:val="Heading3"/>
+      </w:pPr>
+      <w:r>
+        <w:lastRenderedPageBreak/>
+        <w:t>Camera and menu scaling</w:t>
+      </w:r>
+    </w:p>
+    <w:p>
+      <w:r>
+        <w:t xml:space="preserve">There are many issues around my game screen being far </w:t>
+      </w:r>
+      <w:r>
+        <w:t>too</w:t>
+      </w:r>
+      <w:r>
+        <w:t xml:space="preserve"> small </w:t>
+      </w:r>
+      <w:r>
+        <w:t xml:space="preserve">or </w:t>
+      </w:r>
+      <w:r>
+        <w:t>too</w:t>
+      </w:r>
+      <w:r>
+        <w:t xml:space="preserve"> big. This is due to the screen scaling based on ideal </w:t>
+      </w:r>
+      <w:r>
+        <w:t xml:space="preserve">pixel </w:t>
+      </w:r>
+      <w:r>
+        <w:t xml:space="preserve">numbers, this becomes </w:t>
+      </w:r>
+      <w:r>
+        <w:t>more an</w:t>
+      </w:r>
+      <w:r>
+        <w:t xml:space="preserve"> issue when you have different aspect ratios. A normal game menu </w:t>
+      </w:r>
+      <w:r>
+        <w:t>will</w:t>
+      </w:r>
+      <w:r>
+        <w:t xml:space="preserve"> become very small on a portraited phone due to </w:t>
+      </w:r>
+      <w:r>
+        <w:t>it scaling to the nearest 1000 pixels, in this case the small width of the phone</w:t>
+      </w:r>
+      <w:r>
+        <w:t>.</w:t>
+      </w:r>
+    </w:p>
+    <w:p>
+      <w:pPr>
+        <w:pStyle w:val="Snippets"/>
+      </w:pPr>
+      <w:r>
+        <w:t xml:space="preserve">    </w:t>
+      </w:r>
+      <w:proofErr w:type="spellStart"/>
+      <w:r>
+        <w:t>CameraMain.orthographicSize</w:t>
+      </w:r>
+      <w:proofErr w:type="spellEnd"/>
+      <w:r>
+        <w:t xml:space="preserve"> = (float)</w:t>
+      </w:r>
+      <w:proofErr w:type="spellStart"/>
+      <w:r>
+        <w:t>level.height</w:t>
+      </w:r>
+      <w:proofErr w:type="spellEnd"/>
+      <w:r>
+        <w:t xml:space="preserve"> * 5 / 6; </w:t>
+      </w:r>
+    </w:p>
+    <w:p>
+      <w:pPr>
+        <w:pStyle w:val="Snippets"/>
+      </w:pPr>
+    </w:p>
+    <w:p>
+      <w:pPr>
+        <w:pStyle w:val="Snippets"/>
+      </w:pPr>
+      <w:r>
+        <w:t xml:space="preserve">    </w:t>
+      </w:r>
+      <w:proofErr w:type="spellStart"/>
+      <w:r>
+        <w:t>Debug.Log</w:t>
+      </w:r>
+      <w:proofErr w:type="spellEnd"/>
+      <w:r>
+        <w:t>(</w:t>
+      </w:r>
+      <w:proofErr w:type="spellStart"/>
+      <w:r>
+        <w:t>ScreenMain.GetComponent</w:t>
+      </w:r>
+      <w:proofErr w:type="spellEnd"/>
+      <w:r>
+        <w:t>&lt;</w:t>
+      </w:r>
+      <w:proofErr w:type="spellStart"/>
+      <w:r>
+        <w:t>RectTransform</w:t>
+      </w:r>
+      <w:proofErr w:type="spellEnd"/>
+      <w:r>
+        <w:t>&gt;().</w:t>
+      </w:r>
+      <w:proofErr w:type="spellStart"/>
+      <w:r>
+        <w:t>rect.width</w:t>
+      </w:r>
+      <w:proofErr w:type="spellEnd"/>
+      <w:r>
+        <w:t>);</w:t>
+      </w:r>
+    </w:p>
+    <w:p>
+      <w:pPr>
+        <w:pStyle w:val="Snippets"/>
+      </w:pPr>
+      <w:r>
+        <w:t xml:space="preserve">    </w:t>
+      </w:r>
+      <w:proofErr w:type="spellStart"/>
+      <w:r>
+        <w:t>Debug.Log</w:t>
+      </w:r>
+      <w:proofErr w:type="spellEnd"/>
+      <w:r>
+        <w:t>(</w:t>
+      </w:r>
+      <w:proofErr w:type="spellStart"/>
+      <w:r>
+        <w:t>ScreenMain.GetComponent</w:t>
+      </w:r>
+      <w:proofErr w:type="spellEnd"/>
+      <w:r>
+        <w:t>&lt;</w:t>
+      </w:r>
+      <w:proofErr w:type="spellStart"/>
+      <w:r>
+        <w:t>RectTransform</w:t>
+      </w:r>
+      <w:proofErr w:type="spellEnd"/>
+      <w:r>
+        <w:t>&gt;().</w:t>
+      </w:r>
+      <w:proofErr w:type="spellStart"/>
+      <w:r>
+        <w:t>rect.height</w:t>
+      </w:r>
+      <w:proofErr w:type="spellEnd"/>
+      <w:r>
+        <w:t>);</w:t>
+      </w:r>
+    </w:p>
+    <w:p>
+      <w:pPr>
+        <w:pStyle w:val="Snippets"/>
+      </w:pPr>
+    </w:p>
+    <w:p>
+      <w:pPr>
+        <w:pStyle w:val="Snippets"/>
+      </w:pPr>
+      <w:r>
+        <w:t xml:space="preserve">    </w:t>
+      </w:r>
+      <w:proofErr w:type="spellStart"/>
+      <w:r>
+        <w:t>UIGrid.localPosition</w:t>
+      </w:r>
+      <w:proofErr w:type="spellEnd"/>
+      <w:r>
+        <w:t xml:space="preserve"> = new Vector3(-</w:t>
+      </w:r>
+      <w:proofErr w:type="spellStart"/>
+      <w:r>
+        <w:t>ScreenMain.GetComponent</w:t>
+      </w:r>
+      <w:proofErr w:type="spellEnd"/>
+      <w:r>
+        <w:t>&lt;</w:t>
+      </w:r>
+      <w:proofErr w:type="spellStart"/>
+      <w:r>
+        <w:t>RectTransform</w:t>
+      </w:r>
+      <w:proofErr w:type="spellEnd"/>
+      <w:r>
+        <w:t>&gt;().</w:t>
+      </w:r>
+      <w:proofErr w:type="spellStart"/>
+      <w:r>
+        <w:t>rect.width</w:t>
+      </w:r>
+      <w:proofErr w:type="spellEnd"/>
+      <w:r>
+        <w:t xml:space="preserve"> / 2, -</w:t>
+      </w:r>
+      <w:proofErr w:type="spellStart"/>
+      <w:r>
+        <w:t>ScreenMain.GetComponent</w:t>
+      </w:r>
+      <w:proofErr w:type="spellEnd"/>
+      <w:r>
+        <w:t>&lt;</w:t>
+      </w:r>
+      <w:proofErr w:type="spellStart"/>
+      <w:r>
+        <w:t>RectTransform</w:t>
+      </w:r>
+      <w:proofErr w:type="spellEnd"/>
+      <w:r>
+        <w:t>&gt;().</w:t>
+      </w:r>
+      <w:proofErr w:type="spellStart"/>
+      <w:r>
+        <w:t>rect.height</w:t>
+      </w:r>
+      <w:proofErr w:type="spellEnd"/>
+      <w:r>
+        <w:t xml:space="preserve"> / 2, 0);</w:t>
+      </w:r>
+    </w:p>
+    <w:p>
+      <w:pPr>
+        <w:pStyle w:val="Snippets"/>
+      </w:pPr>
+    </w:p>
+    <w:p>
+      <w:pPr>
+        <w:pStyle w:val="Snippets"/>
+      </w:pPr>
+      <w:r>
+        <w:t xml:space="preserve">    if (</w:t>
+      </w:r>
+      <w:proofErr w:type="spellStart"/>
+      <w:r>
+        <w:t>level.width</w:t>
+      </w:r>
+      <w:proofErr w:type="spellEnd"/>
+      <w:r>
+        <w:t xml:space="preserve"> % 2 == 1)</w:t>
+      </w:r>
+    </w:p>
+    <w:p>
+      <w:pPr>
+        <w:pStyle w:val="Snippets"/>
+      </w:pPr>
+      <w:r>
+        <w:t xml:space="preserve">    {</w:t>
+      </w:r>
+    </w:p>
+    <w:p>
+      <w:pPr>
+        <w:pStyle w:val="Snippets"/>
+      </w:pPr>
+      <w:r>
+        <w:t xml:space="preserve">      </w:t>
+      </w:r>
+      <w:proofErr w:type="spellStart"/>
+      <w:r>
+        <w:t>UIGrid.localPosition</w:t>
+      </w:r>
+      <w:proofErr w:type="spellEnd"/>
+      <w:r>
+        <w:t xml:space="preserve"> = new Vector3(-</w:t>
+      </w:r>
+      <w:proofErr w:type="spellStart"/>
+      <w:r>
+        <w:t>ScreenMain.GetComponent</w:t>
+      </w:r>
+      <w:proofErr w:type="spellEnd"/>
+      <w:r>
+        <w:t>&lt;</w:t>
+      </w:r>
+      <w:proofErr w:type="spellStart"/>
+      <w:r>
+        <w:t>RectTransform</w:t>
+      </w:r>
+      <w:proofErr w:type="spellEnd"/>
+      <w:r>
+        <w:t>&gt;().</w:t>
+      </w:r>
+      <w:proofErr w:type="spellStart"/>
+      <w:r>
+        <w:t>rect.width</w:t>
+      </w:r>
+      <w:proofErr w:type="spellEnd"/>
+      <w:r>
+        <w:t xml:space="preserve"> / 2 - 0.5f, -</w:t>
+      </w:r>
+      <w:proofErr w:type="spellStart"/>
+      <w:r>
+        <w:t>ScreenMain.GetComponent</w:t>
+      </w:r>
+      <w:proofErr w:type="spellEnd"/>
+      <w:r>
+        <w:t>&lt;</w:t>
+      </w:r>
+      <w:proofErr w:type="spellStart"/>
+      <w:r>
+        <w:t>RectTransform</w:t>
+      </w:r>
+      <w:proofErr w:type="spellEnd"/>
+      <w:r>
+        <w:t>&gt;().</w:t>
+      </w:r>
+      <w:proofErr w:type="spellStart"/>
+      <w:r>
+        <w:t>rect.height</w:t>
+      </w:r>
+      <w:proofErr w:type="spellEnd"/>
+      <w:r>
+        <w:t xml:space="preserve"> / 2 - 0.5f, 0);</w:t>
+      </w:r>
+    </w:p>
+    <w:p>
+      <w:pPr>
+        <w:pStyle w:val="Snippets"/>
+      </w:pPr>
+      <w:r>
+        <w:t xml:space="preserve">    }</w:t>
+      </w:r>
+    </w:p>
+    <w:p>
+      <w:pPr>
+        <w:pStyle w:val="Snippets"/>
+      </w:pPr>
+    </w:p>
+    <w:p>
+      <w:pPr>
+        <w:pStyle w:val="Heading2"/>
+      </w:pPr>
+      <w:r>
+        <w:t>Selected tile error</w:t>
+      </w:r>
+    </w:p>
+    <w:p>
+      <w:r>
+        <w:t>The out of bounds return of 0,0,-1 was triggering the tile 0,0,0 to be selected so I added an AND to make sure it wasn’t used.</w:t>
+      </w:r>
+    </w:p>
+    <w:p>
+      <w:pPr>
+        <w:pStyle w:val="Snippets"/>
+      </w:pPr>
+      <w:r>
+        <w:t xml:space="preserve">      // Set </w:t>
+      </w:r>
+      <w:proofErr w:type="spellStart"/>
+      <w:r>
+        <w:t>color</w:t>
+      </w:r>
+      <w:proofErr w:type="spellEnd"/>
+      <w:r>
+        <w:t xml:space="preserve"> to red if tile is white else </w:t>
+      </w:r>
+      <w:proofErr w:type="spellStart"/>
+      <w:r>
+        <w:t>color</w:t>
+      </w:r>
+      <w:proofErr w:type="spellEnd"/>
+      <w:r>
+        <w:t xml:space="preserve"> is white</w:t>
+      </w:r>
+    </w:p>
+    <w:p>
+      <w:pPr>
+        <w:pStyle w:val="Snippets"/>
+      </w:pPr>
+      <w:r>
+        <w:t xml:space="preserve">      if (</w:t>
+      </w:r>
+      <w:proofErr w:type="spellStart"/>
+      <w:r>
+        <w:t>GameTilemap_clickable.GetColor</w:t>
+      </w:r>
+      <w:proofErr w:type="spellEnd"/>
+      <w:r>
+        <w:t>(</w:t>
+      </w:r>
+      <w:proofErr w:type="spellStart"/>
+      <w:r>
+        <w:t>tileVector_int</w:t>
+      </w:r>
+      <w:proofErr w:type="spellEnd"/>
+      <w:r>
+        <w:t xml:space="preserve">) == </w:t>
+      </w:r>
+      <w:proofErr w:type="spellStart"/>
+      <w:r>
+        <w:t>Color.white</w:t>
+      </w:r>
+      <w:proofErr w:type="spellEnd"/>
+      <w:r>
+        <w:t xml:space="preserve"> &amp;&amp; </w:t>
+      </w:r>
+      <w:proofErr w:type="spellStart"/>
+      <w:r>
+        <w:t>tileVector_int.z</w:t>
+      </w:r>
+      <w:proofErr w:type="spellEnd"/>
+      <w:r>
+        <w:t xml:space="preserve"> == 0)</w:t>
+      </w:r>
+    </w:p>
+    <w:p>
+      <w:pPr>
+        <w:pStyle w:val="Snippets"/>
+      </w:pPr>
+      <w:r>
+        <w:t xml:space="preserve">      {</w:t>
+      </w:r>
+    </w:p>
+    <w:p>
+      <w:pPr>
+        <w:pStyle w:val="Snippets"/>
+      </w:pPr>
+      <w:r>
+        <w:t xml:space="preserve">        </w:t>
+      </w:r>
+      <w:proofErr w:type="spellStart"/>
+      <w:r>
+        <w:t>SetTileColour</w:t>
+      </w:r>
+      <w:proofErr w:type="spellEnd"/>
+      <w:r>
+        <w:t>(</w:t>
+      </w:r>
+      <w:proofErr w:type="spellStart"/>
+      <w:r>
+        <w:t>Color.red</w:t>
+      </w:r>
+      <w:proofErr w:type="spellEnd"/>
+      <w:r>
+        <w:t xml:space="preserve">, </w:t>
+      </w:r>
+      <w:proofErr w:type="spellStart"/>
+      <w:r>
+        <w:t>tileVector_int</w:t>
+      </w:r>
+      <w:proofErr w:type="spellEnd"/>
+      <w:r>
+        <w:t>);</w:t>
+      </w:r>
+    </w:p>
+    <w:p>
+      <w:pPr>
+        <w:pStyle w:val="Snippets"/>
+      </w:pPr>
+      <w:r>
+        <w:t xml:space="preserve">        </w:t>
+      </w:r>
+      <w:proofErr w:type="spellStart"/>
+      <w:r>
+        <w:t>level.tileSelected</w:t>
+      </w:r>
+      <w:proofErr w:type="spellEnd"/>
+      <w:r>
+        <w:t>[</w:t>
+      </w:r>
+      <w:proofErr w:type="spellStart"/>
+      <w:r>
+        <w:t>LevelArrayIndex_create</w:t>
+      </w:r>
+      <w:proofErr w:type="spellEnd"/>
+      <w:r>
+        <w:t>(</w:t>
+      </w:r>
+      <w:proofErr w:type="spellStart"/>
+      <w:r>
+        <w:t>tileVector_int</w:t>
+      </w:r>
+      <w:proofErr w:type="spellEnd"/>
+      <w:r>
+        <w:t>)] = 1;</w:t>
+      </w:r>
+    </w:p>
+    <w:p>
+      <w:pPr>
+        <w:pStyle w:val="Snippets"/>
+      </w:pPr>
+      <w:r>
+        <w:t xml:space="preserve">        // </w:t>
+      </w:r>
+      <w:proofErr w:type="spellStart"/>
+      <w:r>
+        <w:t>Debug.Log</w:t>
+      </w:r>
+      <w:proofErr w:type="spellEnd"/>
+      <w:r>
+        <w:t>(</w:t>
+      </w:r>
+      <w:proofErr w:type="spellStart"/>
+      <w:r>
+        <w:t>tileVector_int</w:t>
+      </w:r>
+      <w:proofErr w:type="spellEnd"/>
+      <w:r>
+        <w:t>);</w:t>
+      </w:r>
+    </w:p>
+    <w:p>
+      <w:pPr>
+        <w:pStyle w:val="Snippets"/>
+      </w:pPr>
+      <w:r>
+        <w:t xml:space="preserve">      }</w:t>
+      </w:r>
+    </w:p>
+    <w:p>
+      <w:pPr>
+        <w:pStyle w:val="Snippets"/>
+      </w:pPr>
+      <w:r>
+        <w:t xml:space="preserve">      else</w:t>
+      </w:r>
+    </w:p>
+    <w:p>
+      <w:pPr>
+        <w:pStyle w:val="Snippets"/>
+      </w:pPr>
+      <w:r>
+        <w:t xml:space="preserve">      {</w:t>
+      </w:r>
+    </w:p>
+    <w:p>
+      <w:pPr>
+        <w:pStyle w:val="Snippets"/>
+      </w:pPr>
+      <w:r>
+        <w:t xml:space="preserve">        </w:t>
+      </w:r>
+      <w:proofErr w:type="spellStart"/>
+      <w:r>
+        <w:t>SetTileColour</w:t>
+      </w:r>
+      <w:proofErr w:type="spellEnd"/>
+      <w:r>
+        <w:t>(</w:t>
+      </w:r>
+      <w:proofErr w:type="spellStart"/>
+      <w:r>
+        <w:t>Color.white</w:t>
+      </w:r>
+      <w:proofErr w:type="spellEnd"/>
+      <w:r>
+        <w:t xml:space="preserve">, </w:t>
+      </w:r>
+      <w:proofErr w:type="spellStart"/>
+      <w:r>
+        <w:t>tileVector_int</w:t>
+      </w:r>
+      <w:proofErr w:type="spellEnd"/>
+      <w:r>
+        <w:t>);</w:t>
+      </w:r>
+    </w:p>
+    <w:p>
+      <w:pPr>
+        <w:pStyle w:val="Snippets"/>
+      </w:pPr>
+      <w:r>
+        <w:t xml:space="preserve">        </w:t>
+      </w:r>
+      <w:proofErr w:type="spellStart"/>
+      <w:r>
+        <w:t>level.tileSelected</w:t>
+      </w:r>
+      <w:proofErr w:type="spellEnd"/>
+      <w:r>
+        <w:t>[</w:t>
+      </w:r>
+      <w:proofErr w:type="spellStart"/>
+      <w:r>
+        <w:t>LevelArrayIndex_create</w:t>
+      </w:r>
+      <w:proofErr w:type="spellEnd"/>
+      <w:r>
+        <w:t>(</w:t>
+      </w:r>
+      <w:proofErr w:type="spellStart"/>
+      <w:r>
+        <w:t>tileVector_int</w:t>
+      </w:r>
+      <w:proofErr w:type="spellEnd"/>
+      <w:r>
+        <w:t>)] = 0;</w:t>
+      </w:r>
+    </w:p>
+    <w:p>
+      <w:pPr>
+        <w:pStyle w:val="Snippets"/>
+      </w:pPr>
+      <w:r>
+        <w:t xml:space="preserve">        // </w:t>
+      </w:r>
+      <w:proofErr w:type="spellStart"/>
+      <w:r>
+        <w:t>Debug.Log</w:t>
+      </w:r>
+      <w:proofErr w:type="spellEnd"/>
+      <w:r>
+        <w:t>(</w:t>
+      </w:r>
+      <w:proofErr w:type="spellStart"/>
+      <w:r>
+        <w:t>tileVector_int</w:t>
+      </w:r>
+      <w:proofErr w:type="spellEnd"/>
+      <w:r>
+        <w:t>);</w:t>
+      </w:r>
+    </w:p>
+    <w:p>
+      <w:pPr>
+        <w:pStyle w:val="Snippets"/>
+      </w:pPr>
+      <w:r>
+        <w:t xml:space="preserve">      } </w:t>
+      </w:r>
+      <w:r>
+        <w:br w:type="page"/>
+      </w:r>
+    </w:p>
+    <w:p>
+      <w:pPr>
+        <w:pStyle w:val="Heading1"/>
+      </w:pPr>
+      <w:r>
+        <w:lastRenderedPageBreak/>
+        <w:t>Tile Theme</w:t>
+      </w:r>
+    </w:p>
+    <w:p>
+      <w:pPr>
+        <w:pStyle w:val="Heading2"/>
+      </w:pPr>
+      <w:r>
+        <w:t>Brief</w:t>
+      </w:r>
+    </w:p>
+    <w:p>
+      <w:r>
+        <w:t xml:space="preserve">This section will detail the theme of the game and its tiles. The game will be formally named </w:t>
+      </w:r>
+      <w:r>
+        <w:t>D</w:t>
+      </w:r>
+      <w:r>
+        <w:t xml:space="preserve">ead </w:t>
+      </w:r>
+      <w:r>
+        <w:t>P</w:t>
+      </w:r>
+      <w:r>
+        <w:t xml:space="preserve">ixel so each tile should </w:t>
+      </w:r>
+      <w:r>
+        <w:t xml:space="preserve">represent a potential dead pixel. The number act as an overlay so </w:t>
+      </w:r>
+      <w:r>
+        <w:t>should</w:t>
+      </w:r>
+      <w:r>
+        <w:t xml:space="preserve"> have some </w:t>
+      </w:r>
+      <w:proofErr w:type="gramStart"/>
+      <w:r>
+        <w:t xml:space="preserve">sort </w:t>
+      </w:r>
+      <w:r>
+        <w:t xml:space="preserve">of </w:t>
+      </w:r>
+      <w:r>
+        <w:t>transparent</w:t>
+      </w:r>
+      <w:proofErr w:type="gramEnd"/>
+      <w:r>
+        <w:t xml:space="preserve"> theme.</w:t>
+      </w:r>
+      <w:r>
+        <w:t xml:space="preserve"> Each pixel should flicker but at random to convey a potential dead pixel.</w:t>
+      </w:r>
       <w:r>
         <w:br w:type="page"/>
       </w:r>
@@ -3007,6 +6201,8 @@
         <w:lastRenderedPageBreak/>
         <w:t>Publish the Game</w:t>
       </w:r>
+    </w:p>
+    <w:p>
       <w:r>
         <w:br w:type="page"/>
       </w:r>
@@ -3026,7 +6222,6 @@
           <w:docPartUnique/>
         </w:docPartObj>
       </w:sdtPr>
-      <w:sdtEndPr/>
       <w:sdtContent>
         <w:p>
           <w:pPr>
@@ -3042,7 +6237,6 @@
             <w:id w:val="-573587230"/>
             <w:bibliography/>
           </w:sdtPr>
-          <w:sdtEndPr/>
           <w:sdtContent>
             <w:p>
               <w:r>
@@ -3084,6 +6278,7 @@
       <w:footerReference w:type="default" r:id="rId17"/>
       <w:headerReference w:type="first" r:id="rId18"/>
       <w:footerReference w:type="first" r:id="rId19"/>
+      <w:type w:val="continuous"/>
       <w:pgSz w:w="11906" w:h="16838"/>
       <w:pgMar w:top="1440" w:right="1440" w:bottom="1440" w:left="1440" w:header="708" w:footer="708" w:gutter="0"/>
       <w:pgNumType w:start="0"/>
@@ -3147,7 +6342,6 @@
         <w:dataBinding w:prefixMappings="xmlns:ns0='http://purl.org/dc/elements/1.1/' xmlns:ns1='http://schemas.openxmlformats.org/package/2006/metadata/core-properties' " w:xpath="/ns1:coreProperties[1]/ns0:creator[1]" w:storeItemID="{6C3C8BC8-F283-45AE-878A-BAB7291924A1}"/>
         <w:text/>
       </w:sdtPr>
-      <w:sdtEndPr/>
       <w:sdtContent>
         <w:r>
           <w:t>Kieran Abelen</w:t>
@@ -3265,7 +6459,6 @@
         <w:dataBinding w:prefixMappings="xmlns:ns0='http://schemas.openxmlformats.org/package/2006/metadata/core-properties' xmlns:ns1='http://purl.org/dc/elements/1.1/'" w:xpath="/ns0:coreProperties[1]/ns1:title[1]" w:storeItemID="{6C3C8BC8-F283-45AE-878A-BAB7291924A1}"/>
         <w:text/>
       </w:sdtPr>
-      <w:sdtEndPr/>
       <w:sdtContent>
         <w:r>
           <w:rPr>
@@ -5855,16 +9048,23 @@
     <w:rsid w:val="000F68FA"/>
     <w:rsid w:val="001252F5"/>
     <w:rsid w:val="0028038D"/>
+    <w:rsid w:val="002D42AF"/>
+    <w:rsid w:val="003B2856"/>
     <w:rsid w:val="006038ED"/>
     <w:rsid w:val="00607E7E"/>
     <w:rsid w:val="0063424E"/>
     <w:rsid w:val="00635524"/>
+    <w:rsid w:val="006957BA"/>
     <w:rsid w:val="006C2754"/>
     <w:rsid w:val="0071749D"/>
     <w:rsid w:val="00916BF9"/>
+    <w:rsid w:val="009A1282"/>
+    <w:rsid w:val="009B692D"/>
+    <w:rsid w:val="009F2489"/>
     <w:rsid w:val="00AA07C5"/>
     <w:rsid w:val="00BC31C7"/>
     <w:rsid w:val="00CA1F6A"/>
+    <w:rsid w:val="00D0087F"/>
     <w:rsid w:val="00D719E2"/>
     <w:rsid w:val="00DA16F4"/>
     <w:rsid w:val="00DC76A9"/>
@@ -6660,7 +9860,7 @@
 </file>
 
 <file path=customXml/itemProps1.xml><?xml version="1.0" encoding="utf-8"?>
-<ds:datastoreItem xmlns:ds="http://schemas.openxmlformats.org/officeDocument/2006/customXml" ds:itemID="{9F863293-F663-4E44-AE2B-D9708A8884F9}">
+<ds:datastoreItem xmlns:ds="http://schemas.openxmlformats.org/officeDocument/2006/customXml" ds:itemID="{827A2366-A2CD-4F93-B1E2-53D675BD947A}">
   <ds:schemaRefs>
     <ds:schemaRef ds:uri="http://schemas.openxmlformats.org/officeDocument/2006/bibliography"/>
   </ds:schemaRefs>

</xml_diff>